<commit_message>
add inputs and surveypreview
</commit_message>
<xml_diff>
--- a/Initial_Ethics_FISHMIP.docx
+++ b/Initial_Ethics_FISHMIP.docx
@@ -179,14 +179,9 @@
       <w:r>
         <w:rPr>
           <w:rStyle w:val="Strong"/>
-          <w:rFonts w:cs="Arial" w:ascii="Segoe Sans;Segoe UI;Segoe UI Web (West European);apple-system;BlinkMacSystemFont;Roboto;Helvetica Neue;sans-serif" w:hAnsi="Segoe Sans;Segoe UI;Segoe UI Web (West European);apple-system;BlinkMacSystemFont;Roboto;Helvetica Neue;sans-serif"/>
+          <w:rFonts w:cs="Arial" w:ascii="Segoe Sans;Segoe UI;Segoe UI We" w:hAnsi="Segoe Sans;Segoe UI;Segoe UI We"/>
           <w:b w:val="false"/>
-          <w:i w:val="false"/>
-          <w:caps w:val="false"/>
-          <w:smallCaps w:val="false"/>
           <w:color w:val="000000"/>
-          <w:spacing w:val="0"/>
-          <w:sz w:val="24"/>
           <w:szCs w:val="20"/>
         </w:rPr>
         <w:t>Translating Ecosystem Models with Generative AI</w:t>
@@ -411,14 +406,15 @@
         <w:fldChar w:fldCharType="separate"/>
       </w:r>
       <w:r>
-        <w:t> This project invites marine ecosystem modellers to participate in a remote modelling exercise focused on evaluating the effectiveness of generative artificial intelligence (AI) in model translation. Participants will be provided with a published Ecopath with Ecosim (EwE) model and guided through the process of converting it into a size-structured mizer model using AI tools.</w:t>
-      </w:r>
-      <w:r>
-        <w:rPr>
-          <w:rFonts w:cs="Arial" w:ascii="Arial" w:hAnsi="Arial"/>
-          <w:sz w:val="20"/>
-          <w:szCs w:val="20"/>
-        </w:rPr>
+        <w:rPr>
+          <w:rFonts w:cs="Arial" w:ascii="Arial" w:hAnsi="Arial"/>
+          <w:sz w:val="20"/>
+          <w:szCs w:val="20"/>
+        </w:rPr>
+      </w:r>
+      <w:r>
+        <w:rPr/>
+        <w:t> This project invites marine ecosystem modellers to participate in a remote modelling exercise focused on evaluating the effectiveness of generative artificial intelligence (AI) in model translation. Participants will be provided with a published Ecopath with Ecosim (EwE) model or will select an appropriate model themselves and will use AI tools along with some AI guidelines to translate the model into another ecosystem modelling framework.</w:t>
       </w:r>
     </w:p>
     <w:p>
@@ -443,7 +439,11 @@
         </w:rPr>
       </w:pPr>
       <w:r>
-        <w:rPr/>
+        <w:rPr>
+          <w:rFonts w:cs="Arial" w:ascii="Arial" w:hAnsi="Arial"/>
+          <w:sz w:val="20"/>
+          <w:szCs w:val="20"/>
+        </w:rPr>
       </w:r>
     </w:p>
     <w:p>
@@ -529,7 +529,11 @@
         </w:rPr>
       </w:pPr>
       <w:r>
-        <w:rPr/>
+        <w:rPr>
+          <w:rFonts w:cs="Arial" w:ascii="Arial" w:hAnsi="Arial"/>
+          <w:sz w:val="20"/>
+          <w:szCs w:val="20"/>
+        </w:rPr>
       </w:r>
     </w:p>
     <w:p>
@@ -585,7 +589,11 @@
         </w:rPr>
       </w:pPr>
       <w:r>
-        <w:rPr/>
+        <w:rPr>
+          <w:rFonts w:cs="Arial" w:ascii="Arial" w:hAnsi="Arial"/>
+          <w:sz w:val="20"/>
+          <w:szCs w:val="20"/>
+        </w:rPr>
       </w:r>
     </w:p>
     <w:p>
@@ -700,7 +708,11 @@
         </w:rPr>
       </w:pPr>
       <w:r>
-        <w:rPr/>
+        <w:rPr>
+          <w:rFonts w:cs="Arial" w:ascii="Arial" w:hAnsi="Arial"/>
+          <w:sz w:val="20"/>
+          <w:szCs w:val="20"/>
+        </w:rPr>
       </w:r>
     </w:p>
     <w:p>
@@ -756,7 +768,11 @@
         </w:rPr>
       </w:pPr>
       <w:r>
-        <w:rPr/>
+        <w:rPr>
+          <w:rFonts w:cs="Arial" w:ascii="Arial" w:hAnsi="Arial"/>
+          <w:sz w:val="20"/>
+          <w:szCs w:val="20"/>
+        </w:rPr>
       </w:r>
     </w:p>
     <w:p>
@@ -1002,14 +1018,15 @@
         <w:fldChar w:fldCharType="separate"/>
       </w:r>
       <w:r>
+        <w:rPr>
+          <w:rFonts w:cs="Arial" w:ascii="Arial" w:hAnsi="Arial"/>
+          <w:sz w:val="20"/>
+          <w:szCs w:val="20"/>
+        </w:rPr>
+      </w:r>
+      <w:r>
+        <w:rPr/>
         <w:t>   This project employs a qualitative, reflective approach to gather insights on the use of generative AI in marine ecosystem modelling. Rather than a controlled experiment or in-person workshop, participants will complete modelling tasks remotely over a designated submission period.</w:t>
-      </w:r>
-      <w:r>
-        <w:rPr>
-          <w:rFonts w:cs="Arial" w:ascii="Arial" w:hAnsi="Arial"/>
-          <w:sz w:val="20"/>
-          <w:szCs w:val="20"/>
-        </w:rPr>
       </w:r>
     </w:p>
     <w:p>
@@ -1034,7 +1051,11 @@
         </w:rPr>
       </w:pPr>
       <w:r>
-        <w:rPr/>
+        <w:rPr>
+          <w:rFonts w:cs="Arial" w:ascii="Arial" w:hAnsi="Arial"/>
+          <w:sz w:val="20"/>
+          <w:szCs w:val="20"/>
+        </w:rPr>
       </w:r>
     </w:p>
     <w:p>
@@ -1097,17 +1118,7 @@
           <w:sz w:val="20"/>
           <w:szCs w:val="20"/>
         </w:rPr>
-        <w:t>Terminal</w:t>
-      </w:r>
-      <w:r>
-        <w:rPr>
-          <w:rFonts w:cs="Arial" w:ascii="Arial" w:hAnsi="Arial"/>
-          <w:i/>
-          <w:iCs/>
-          <w:sz w:val="20"/>
-          <w:szCs w:val="20"/>
-        </w:rPr>
-        <w:t xml:space="preserve"> Reflections:</w:t>
+        <w:t>Terminal Reflections:</w:t>
       </w:r>
     </w:p>
     <w:p>
@@ -1137,15 +1148,7 @@
           <w:sz w:val="20"/>
           <w:szCs w:val="20"/>
         </w:rPr>
-        <w:t>Upon submission of their AI-enabled ecosystem model,</w:t>
-      </w:r>
-      <w:r>
-        <w:rPr>
-          <w:rFonts w:cs="Arial" w:ascii="Arial" w:hAnsi="Arial"/>
-          <w:sz w:val="20"/>
-          <w:szCs w:val="20"/>
-        </w:rPr>
-        <w:t xml:space="preserve"> participants will document their experiences using structured reflection templates. </w:t>
+        <w:t xml:space="preserve">Upon submission of their AI-enabled ecosystem model, participants will document their experiences using structured reflection templates. </w:t>
       </w:r>
     </w:p>
     <w:p>
@@ -1170,7 +1173,11 @@
         </w:rPr>
       </w:pPr>
       <w:r>
-        <w:rPr/>
+        <w:rPr>
+          <w:rFonts w:cs="Arial" w:ascii="Arial" w:hAnsi="Arial"/>
+          <w:sz w:val="20"/>
+          <w:szCs w:val="20"/>
+        </w:rPr>
       </w:r>
     </w:p>
     <w:p>
@@ -1228,23 +1235,7 @@
           <w:sz w:val="20"/>
           <w:szCs w:val="20"/>
         </w:rPr>
-        <w:t xml:space="preserve">Participants will </w:t>
-      </w:r>
-      <w:r>
-        <w:rPr>
-          <w:rFonts w:cs="Arial" w:ascii="Arial" w:hAnsi="Arial"/>
-          <w:sz w:val="20"/>
-          <w:szCs w:val="20"/>
-        </w:rPr>
-        <w:t>be invited to</w:t>
-      </w:r>
-      <w:r>
-        <w:rPr>
-          <w:rFonts w:cs="Arial" w:ascii="Arial" w:hAnsi="Arial"/>
-          <w:sz w:val="20"/>
-          <w:szCs w:val="20"/>
-        </w:rPr>
-        <w:t xml:space="preserve"> contribute to a shared document capturing “what works” and “what doesn’t work” when using AI for model translation, helping to build a set of best practices and identified pitfalls.</w:t>
+        <w:t>Participants will be invited to contribute to a shared document capturing “what works” and “what doesn’t work” when using AI for model translation, helping to build a set of best practices and identified pitfalls.</w:t>
       </w:r>
     </w:p>
     <w:p>
@@ -1269,7 +1260,11 @@
         </w:rPr>
       </w:pPr>
       <w:r>
-        <w:rPr/>
+        <w:rPr>
+          <w:rFonts w:cs="Arial" w:ascii="Arial" w:hAnsi="Arial"/>
+          <w:sz w:val="20"/>
+          <w:szCs w:val="20"/>
+        </w:rPr>
       </w:r>
     </w:p>
     <w:p>
@@ -1356,7 +1351,11 @@
         </w:rPr>
       </w:pPr>
       <w:r>
-        <w:rPr/>
+        <w:rPr>
+          <w:rFonts w:cs="Arial" w:ascii="Arial" w:hAnsi="Arial"/>
+          <w:sz w:val="20"/>
+          <w:szCs w:val="20"/>
+        </w:rPr>
       </w:r>
     </w:p>
     <w:p>
@@ -1651,7 +1650,11 @@
         </w:rPr>
       </w:pPr>
       <w:r>
-        <w:rPr/>
+        <w:rPr>
+          <w:rFonts w:cs="Arial" w:ascii="Arial" w:hAnsi="Arial"/>
+          <w:sz w:val="20"/>
+          <w:szCs w:val="20"/>
+        </w:rPr>
       </w:r>
     </w:p>
     <w:p>
@@ -1738,7 +1741,11 @@
         </w:rPr>
       </w:pPr>
       <w:r>
-        <w:rPr/>
+        <w:rPr>
+          <w:rFonts w:cs="Arial" w:ascii="Arial" w:hAnsi="Arial"/>
+          <w:sz w:val="20"/>
+          <w:szCs w:val="20"/>
+        </w:rPr>
       </w:r>
     </w:p>
     <w:p>
@@ -1825,7 +1832,11 @@
         </w:rPr>
       </w:pPr>
       <w:r>
-        <w:rPr/>
+        <w:rPr>
+          <w:rFonts w:cs="Arial" w:ascii="Arial" w:hAnsi="Arial"/>
+          <w:sz w:val="20"/>
+          <w:szCs w:val="20"/>
+        </w:rPr>
       </w:r>
     </w:p>
     <w:p>
@@ -2047,55 +2058,10 @@
           <w:sz w:val="20"/>
           <w:szCs w:val="20"/>
         </w:rPr>
-        <w:t>  </w:t>
-      </w:r>
-      <w:r>
-        <w:rPr>
-          <w:rFonts w:cs="Arial" w:ascii="Arial" w:hAnsi="Arial"/>
-          <w:sz w:val="20"/>
-          <w:szCs w:val="20"/>
-        </w:rPr>
-        <w:t>P</w:t>
-      </w:r>
-      <w:r>
-        <w:rPr>
-          <w:rFonts w:cs="Arial" w:ascii="Arial" w:hAnsi="Arial"/>
-          <w:sz w:val="20"/>
-          <w:szCs w:val="20"/>
-        </w:rPr>
-        <w:t xml:space="preserve">articipants will be marine ecosystem modellers invited to take part in a remote modelling exercise coordinated through the FishMIP network </w:t>
-      </w:r>
-      <w:r>
-        <w:rPr>
-          <w:rFonts w:cs="Arial" w:ascii="Arial" w:hAnsi="Arial"/>
-          <w:sz w:val="20"/>
-          <w:szCs w:val="20"/>
-        </w:rPr>
-        <w:t>(which is a global consortium of individuals)</w:t>
-      </w:r>
-      <w:r>
-        <w:rPr>
-          <w:rFonts w:cs="Arial" w:ascii="Arial" w:hAnsi="Arial"/>
-          <w:sz w:val="20"/>
-          <w:szCs w:val="20"/>
-        </w:rPr>
-        <w:t xml:space="preserve">. We anticipate 10–15 participants, who will be recruited via email invitations sent to previous </w:t>
-      </w:r>
-      <w:r>
-        <w:rPr>
-          <w:rFonts w:cs="Arial" w:ascii="Arial" w:hAnsi="Arial"/>
-          <w:sz w:val="20"/>
-          <w:szCs w:val="20"/>
-        </w:rPr>
-        <w:t xml:space="preserve">FishMIP </w:t>
-      </w:r>
-      <w:r>
-        <w:rPr>
-          <w:rFonts w:cs="Arial" w:ascii="Arial" w:hAnsi="Arial"/>
-          <w:sz w:val="20"/>
-          <w:szCs w:val="20"/>
-        </w:rPr>
-        <w:t>workshop attendees and relevant modelling communities.</w:t>
+      </w:r>
+      <w:r>
+        <w:rPr/>
+        <w:t>  Participants will be marine ecosystem modellers invited to take part in a remote modelling exercise coordinated through the FishMIP network (which is a global consortium of individuals). We anticipate 10–15 participants, who will be recruited via email invitations sent to previous FishMIP workshop attendees and relevant modelling communities.</w:t>
       </w:r>
     </w:p>
     <w:p>
@@ -2120,7 +2086,11 @@
         </w:rPr>
       </w:pPr>
       <w:r>
-        <w:rPr/>
+        <w:rPr>
+          <w:rFonts w:cs="Arial" w:ascii="Arial" w:hAnsi="Arial"/>
+          <w:sz w:val="20"/>
+          <w:szCs w:val="20"/>
+        </w:rPr>
       </w:r>
     </w:p>
     <w:p>
@@ -2150,7 +2120,77 @@
           <w:sz w:val="20"/>
           <w:szCs w:val="20"/>
         </w:rPr>
-        <w:t>Participation will involve completing a model translation task using AI tools, submitting outputs, and reflecting on their experience through structured templates and a post-task survey. A participant information sheet will be provided, and participation in the exercise will imply consent. Participants will be free to withdraw at any time without consequence.   </w:t>
+        <w:t xml:space="preserve">Participation will involve completing a model translation task using AI tools, submitting outputs, and reflecting on their experience through structured templates and a post-task survey. </w:t>
+      </w:r>
+      <w:r>
+        <w:rPr>
+          <w:rFonts w:cs="Arial" w:ascii="Arial" w:hAnsi="Arial"/>
+          <w:sz w:val="20"/>
+          <w:szCs w:val="20"/>
+        </w:rPr>
+        <w:t>Participants will be provided with an OpenRouter API key, initially with a value of 150 AUD, and with the potential to add more funds if participants need it to complete their tasks.</w:t>
+      </w:r>
+    </w:p>
+    <w:p>
+      <w:pPr>
+        <w:pStyle w:val="Normal"/>
+        <w:pBdr>
+          <w:top w:val="single" w:sz="4" w:space="1" w:color="000000"/>
+          <w:left w:val="single" w:sz="4" w:space="4" w:color="000000"/>
+          <w:bottom w:val="single" w:sz="4" w:space="0" w:color="000000"/>
+          <w:right w:val="single" w:sz="4" w:space="4" w:color="000000"/>
+        </w:pBdr>
+        <w:tabs>
+          <w:tab w:val="clear" w:pos="720"/>
+          <w:tab w:val="left" w:pos="0" w:leader="none"/>
+          <w:tab w:val="left" w:pos="540" w:leader="none"/>
+          <w:tab w:val="left" w:pos="2255" w:leader="none"/>
+        </w:tabs>
+        <w:rPr>
+          <w:rFonts w:ascii="Arial" w:hAnsi="Arial" w:cs="Arial"/>
+          <w:sz w:val="20"/>
+          <w:szCs w:val="20"/>
+        </w:rPr>
+      </w:pPr>
+      <w:r>
+        <w:rPr>
+          <w:rFonts w:cs="Arial" w:ascii="Arial" w:hAnsi="Arial"/>
+          <w:sz w:val="20"/>
+          <w:szCs w:val="20"/>
+        </w:rPr>
+        <w:t xml:space="preserve">  </w:t>
+      </w:r>
+      <w:r>
+        <w:rPr>
+          <w:rFonts w:cs="Arial" w:ascii="Arial" w:hAnsi="Arial"/>
+          <w:sz w:val="20"/>
+          <w:szCs w:val="20"/>
+        </w:rPr>
+        <w:t xml:space="preserve">Participants will also be asked to review another participant’s submitted model for scientific accuracy. This will be done in a double-blind way between participants. </w:t>
+      </w:r>
+      <w:r>
+        <w:rPr>
+          <w:rFonts w:cs="Arial" w:ascii="Arial" w:hAnsi="Arial"/>
+          <w:sz w:val="20"/>
+          <w:szCs w:val="20"/>
+        </w:rPr>
+        <w:t>A participant information sheet will be provided, and participation in the exercise will imply consent. Participants will be free to withdraw at any time without consequence. </w:t>
+      </w:r>
+      <w:r>
+        <w:rPr>
+          <w:rFonts w:cs="Arial" w:ascii="Arial" w:hAnsi="Arial"/>
+          <w:sz w:val="20"/>
+          <w:szCs w:val="20"/>
+        </w:rPr>
+        <w:t xml:space="preserve">Participants will be invited to co-author a manuscript based </w:t>
+      </w:r>
+      <w:r>
+        <w:rPr>
+          <w:rFonts w:cs="Arial" w:ascii="Arial" w:hAnsi="Arial"/>
+          <w:sz w:val="20"/>
+          <w:szCs w:val="20"/>
+        </w:rPr>
+        <w:t>  </w:t>
       </w:r>
       <w:r/>
       <w:r>
@@ -2524,23 +2564,7 @@
           <w:sz w:val="20"/>
           <w:szCs w:val="20"/>
         </w:rPr>
-        <w:t>  </w:t>
-      </w:r>
-      <w:r>
-        <w:rPr>
-          <w:rFonts w:cs="Arial" w:ascii="Arial" w:hAnsi="Arial"/>
-          <w:sz w:val="20"/>
-          <w:szCs w:val="20"/>
-        </w:rPr>
-        <w:t>Funding for AI services will be provided by the FishMIP consortium. No additional conflicts of interest have been identified among the project team.</w:t>
-      </w:r>
-      <w:r>
-        <w:rPr>
-          <w:rFonts w:cs="Arial" w:ascii="Arial" w:hAnsi="Arial"/>
-          <w:sz w:val="20"/>
-          <w:szCs w:val="20"/>
-        </w:rPr>
-        <w:t>   </w:t>
+        <w:t>  Funding for AI services will be provided by the FishMIP consortium. No additional conflicts of interest have been identified among the project team.   </w:t>
       </w:r>
       <w:r/>
       <w:r>
@@ -2683,23 +2707,7 @@
           <w:sz w:val="20"/>
           <w:szCs w:val="20"/>
         </w:rPr>
-        <w:t> </w:t>
-      </w:r>
-      <w:r>
-        <w:rPr>
-          <w:rFonts w:cs="Arial" w:ascii="Arial" w:hAnsi="Arial"/>
-          <w:sz w:val="20"/>
-          <w:szCs w:val="20"/>
-        </w:rPr>
-        <w:t>Hobart</w:t>
-      </w:r>
-      <w:r>
-        <w:rPr>
-          <w:rFonts w:cs="Arial" w:ascii="Arial" w:hAnsi="Arial"/>
-          <w:sz w:val="20"/>
-          <w:szCs w:val="20"/>
-        </w:rPr>
-        <w:t>    </w:t>
+        <w:t> Hobart    </w:t>
       </w:r>
       <w:r/>
       <w:r>
@@ -2870,23 +2878,7 @@
           <w:sz w:val="20"/>
           <w:szCs w:val="20"/>
         </w:rPr>
-        <w:t>  </w:t>
-      </w:r>
-      <w:r>
-        <w:rPr>
-          <w:rFonts w:cs="Arial" w:ascii="Arial" w:hAnsi="Arial"/>
-          <w:sz w:val="20"/>
-          <w:szCs w:val="20"/>
-        </w:rPr>
-        <w:t>August 1, 2025</w:t>
-      </w:r>
-      <w:r>
-        <w:rPr>
-          <w:rFonts w:cs="Arial" w:ascii="Arial" w:hAnsi="Arial"/>
-          <w:sz w:val="20"/>
-          <w:szCs w:val="20"/>
-        </w:rPr>
-        <w:t>   </w:t>
+        <w:t>  August 1, 2025   </w:t>
       </w:r>
       <w:r>
         <w:rPr>
@@ -2969,23 +2961,7 @@
           <w:sz w:val="20"/>
           <w:szCs w:val="20"/>
         </w:rPr>
-        <w:t>  </w:t>
-      </w:r>
-      <w:r>
-        <w:rPr>
-          <w:rFonts w:cs="Arial" w:ascii="Arial" w:hAnsi="Arial"/>
-          <w:sz w:val="20"/>
-          <w:szCs w:val="20"/>
-        </w:rPr>
-        <w:t>January 30, 2026</w:t>
-      </w:r>
-      <w:r>
-        <w:rPr>
-          <w:rFonts w:cs="Arial" w:ascii="Arial" w:hAnsi="Arial"/>
-          <w:sz w:val="20"/>
-          <w:szCs w:val="20"/>
-        </w:rPr>
-        <w:t>   </w:t>
+        <w:t>  January 30, 2026   </w:t>
       </w:r>
       <w:r/>
       <w:r>
@@ -3135,23 +3111,7 @@
           <w:sz w:val="20"/>
           <w:szCs w:val="20"/>
         </w:rPr>
-        <w:t>   </w:t>
-      </w:r>
-      <w:r>
-        <w:rPr>
-          <w:rFonts w:cs="Arial" w:ascii="Arial" w:hAnsi="Arial"/>
-          <w:sz w:val="20"/>
-          <w:szCs w:val="20"/>
-        </w:rPr>
-        <w:t>Scott Spillias</w:t>
-      </w:r>
-      <w:r>
-        <w:rPr>
-          <w:rFonts w:cs="Arial" w:ascii="Arial" w:hAnsi="Arial"/>
-          <w:sz w:val="20"/>
-          <w:szCs w:val="20"/>
-        </w:rPr>
-        <w:t>  </w:t>
+        <w:t>   Scott Spillias  </w:t>
       </w:r>
       <w:r>
         <w:rPr>
@@ -3245,13 +3205,6 @@
           <w:sz w:val="20"/>
           <w:szCs w:val="20"/>
         </w:rPr>
-      </w:r>
-      <w:r>
-        <w:rPr>
-          <w:rFonts w:cs="Arial" w:ascii="Arial" w:hAnsi="Arial"/>
-          <w:sz w:val="20"/>
-          <w:szCs w:val="20"/>
-        </w:rPr>
         <w:t>Postdoctoral Research Fellow</w:t>
       </w:r>
       <w:r/>
@@ -3334,13 +3287,6 @@
           <w:sz w:val="20"/>
           <w:szCs w:val="20"/>
         </w:rPr>
-      </w:r>
-      <w:r>
-        <w:rPr>
-          <w:rFonts w:cs="Arial" w:ascii="Arial" w:hAnsi="Arial"/>
-          <w:sz w:val="20"/>
-          <w:szCs w:val="20"/>
-        </w:rPr>
         <w:t>Environment</w:t>
       </w:r>
       <w:r/>
@@ -3423,13 +3369,6 @@
           <w:sz w:val="20"/>
           <w:szCs w:val="20"/>
         </w:rPr>
-      </w:r>
-      <w:r>
-        <w:rPr>
-          <w:rFonts w:cs="Arial" w:ascii="Arial" w:hAnsi="Arial"/>
-          <w:sz w:val="20"/>
-          <w:szCs w:val="20"/>
-        </w:rPr>
         <w:t>Sustainable Marine Futures</w:t>
       </w:r>
       <w:r>
@@ -3500,13 +3439,6 @@
           <w:sz w:val="20"/>
           <w:szCs w:val="20"/>
         </w:rPr>
-      </w:r>
-      <w:r>
-        <w:rPr>
-          <w:rFonts w:cs="Arial" w:ascii="Arial" w:hAnsi="Arial"/>
-          <w:sz w:val="20"/>
-          <w:szCs w:val="20"/>
-        </w:rPr>
         <w:t>Hobart</w:t>
       </w:r>
       <w:r/>
@@ -3590,13 +3522,6 @@
           <w:sz w:val="20"/>
           <w:szCs w:val="20"/>
         </w:rPr>
-      </w:r>
-      <w:r>
-        <w:rPr>
-          <w:rFonts w:cs="Arial" w:ascii="Arial" w:hAnsi="Arial"/>
-          <w:sz w:val="20"/>
-          <w:szCs w:val="20"/>
-        </w:rPr>
         <w:t>0424818567</w:t>
       </w:r>
       <w:r>
@@ -3667,13 +3592,6 @@
           <w:sz w:val="20"/>
           <w:szCs w:val="20"/>
         </w:rPr>
-      </w:r>
-      <w:r>
-        <w:rPr>
-          <w:rFonts w:cs="Arial" w:ascii="Arial" w:hAnsi="Arial"/>
-          <w:sz w:val="20"/>
-          <w:szCs w:val="20"/>
-        </w:rPr>
         <w:t>scott.spillias@csiro.au</w:t>
       </w:r>
       <w:r/>
@@ -3967,23 +3885,7 @@
           <w:sz w:val="20"/>
           <w:szCs w:val="20"/>
         </w:rPr>
-        <w:t>    </w:t>
-      </w:r>
-      <w:r>
-        <w:rPr>
-          <w:rFonts w:cs="Arial" w:ascii="Arial" w:hAnsi="Arial"/>
-          <w:sz w:val="20"/>
-          <w:szCs w:val="20"/>
-        </w:rPr>
-        <w:t>NA</w:t>
-      </w:r>
-      <w:r>
-        <w:rPr>
-          <w:rFonts w:cs="Arial" w:ascii="Arial" w:hAnsi="Arial"/>
-          <w:sz w:val="20"/>
-          <w:szCs w:val="20"/>
-        </w:rPr>
-        <w:t> </w:t>
+        <w:t>    NA </w:t>
       </w:r>
       <w:r/>
       <w:r>
@@ -4138,23 +4040,10 @@
           <w:sz w:val="20"/>
           <w:szCs w:val="20"/>
         </w:rPr>
-        <w:t xml:space="preserve">Kieran Murphy (University of Tasmania) </w:t>
-      </w:r>
-      <w:r>
-        <w:rPr>
-          <w:rFonts w:cs="Arial" w:ascii="Arial" w:hAnsi="Arial"/>
-          <w:sz w:val="20"/>
-          <w:szCs w:val="20"/>
-        </w:rPr>
-        <w:t>i</w:t>
-      </w:r>
-      <w:r>
-        <w:rPr>
-          <w:rFonts w:cs="Arial" w:ascii="Arial" w:hAnsi="Arial"/>
-          <w:sz w:val="20"/>
-          <w:szCs w:val="20"/>
-        </w:rPr>
-        <w:t xml:space="preserve">s a quantitative ecologist specialising in macroecological processes, with a focus on understanding the impacts of climate change and fishing on marine ecosystems. </w:t>
+      </w:r>
+      <w:r>
+        <w:rPr/>
+        <w:t xml:space="preserve">Kieran Murphy (University of Tasmania) is a quantitative ecologist specialising in macroecological processes, with a focus on understanding the impacts of climate change and fishing on marine ecosystems. </w:t>
       </w:r>
     </w:p>
     <w:p>
@@ -4177,7 +4066,11 @@
         </w:rPr>
       </w:pPr>
       <w:r>
-        <w:rPr/>
+        <w:rPr>
+          <w:rFonts w:cs="Arial" w:ascii="Arial" w:hAnsi="Arial"/>
+          <w:sz w:val="20"/>
+          <w:szCs w:val="20"/>
+        </w:rPr>
       </w:r>
     </w:p>
     <w:p>
@@ -4228,7 +4121,11 @@
         </w:rPr>
       </w:pPr>
       <w:r>
-        <w:rPr/>
+        <w:rPr>
+          <w:rFonts w:cs="Arial" w:ascii="Arial" w:hAnsi="Arial"/>
+          <w:sz w:val="20"/>
+          <w:szCs w:val="20"/>
+        </w:rPr>
       </w:r>
     </w:p>
     <w:p>
@@ -4279,7 +4176,11 @@
         </w:rPr>
       </w:pPr>
       <w:r>
-        <w:rPr/>
+        <w:rPr>
+          <w:rFonts w:cs="Arial" w:ascii="Arial" w:hAnsi="Arial"/>
+          <w:sz w:val="20"/>
+          <w:szCs w:val="20"/>
+        </w:rPr>
       </w:r>
     </w:p>
     <w:p>
@@ -4307,7 +4208,58 @@
           <w:sz w:val="20"/>
           <w:szCs w:val="20"/>
         </w:rPr>
-        <w:t>Julia Blanchard (University of Tasmania) is an ARC Future Felllow in global change ecology with twenty years professional experience in developing and applying ecological and statistical models to study the impacts of human and environmental change on marine ecosystems.  </w:t>
+        <w:t>Julia Blanchard (University of Tasmania) is an ARC Future Felllow in global change ecology with twenty years professional experience in developing and applying ecological and statistical models to study the impacts of human and environmental change on marine ecosystems. </w:t>
+      </w:r>
+    </w:p>
+    <w:p>
+      <w:pPr>
+        <w:pStyle w:val="Normal"/>
+        <w:pBdr>
+          <w:top w:val="single" w:sz="4" w:space="1" w:color="000000"/>
+          <w:left w:val="single" w:sz="4" w:space="4" w:color="000000"/>
+          <w:bottom w:val="single" w:sz="4" w:space="1" w:color="000000"/>
+          <w:right w:val="single" w:sz="4" w:space="4" w:color="000000"/>
+        </w:pBdr>
+        <w:tabs>
+          <w:tab w:val="clear" w:pos="720"/>
+          <w:tab w:val="left" w:pos="2255" w:leader="none"/>
+        </w:tabs>
+        <w:rPr>
+          <w:rFonts w:ascii="Arial" w:hAnsi="Arial" w:cs="Arial"/>
+          <w:sz w:val="20"/>
+          <w:szCs w:val="20"/>
+        </w:rPr>
+      </w:pPr>
+      <w:r>
+        <w:rPr/>
+      </w:r>
+    </w:p>
+    <w:p>
+      <w:pPr>
+        <w:pStyle w:val="Normal"/>
+        <w:pBdr>
+          <w:top w:val="single" w:sz="4" w:space="1" w:color="000000"/>
+          <w:left w:val="single" w:sz="4" w:space="4" w:color="000000"/>
+          <w:bottom w:val="single" w:sz="4" w:space="1" w:color="000000"/>
+          <w:right w:val="single" w:sz="4" w:space="4" w:color="000000"/>
+        </w:pBdr>
+        <w:tabs>
+          <w:tab w:val="clear" w:pos="720"/>
+          <w:tab w:val="left" w:pos="2255" w:leader="none"/>
+        </w:tabs>
+        <w:rPr>
+          <w:rFonts w:ascii="Arial" w:hAnsi="Arial" w:cs="Arial"/>
+          <w:sz w:val="20"/>
+          <w:szCs w:val="20"/>
+        </w:rPr>
+      </w:pPr>
+      <w:r>
+        <w:rPr>
+          <w:rFonts w:cs="Arial" w:ascii="Arial" w:hAnsi="Arial"/>
+          <w:sz w:val="20"/>
+          <w:szCs w:val="20"/>
+        </w:rPr>
+        <w:t>Kelly Ortega-Cisneros (Univserity of Cape Town) is a biologist, specialising in ecological research and modelling to investigate the functioning and management of marine ecosystems</w:t>
       </w:r>
       <w:r/>
       <w:r>
@@ -4482,20 +4434,20 @@
         <w:tblLook w:val="01e0" w:noHBand="0" w:noVBand="0" w:firstColumn="1" w:lastRow="1" w:lastColumn="1" w:firstRow="1"/>
       </w:tblPr>
       <w:tblGrid>
-        <w:gridCol w:w="7229"/>
-        <w:gridCol w:w="108"/>
-        <w:gridCol w:w="63"/>
-        <w:gridCol w:w="141"/>
-        <w:gridCol w:w="1921"/>
-        <w:gridCol w:w="55"/>
-        <w:gridCol w:w="75"/>
-        <w:gridCol w:w="63"/>
+        <w:gridCol w:w="6828"/>
+        <w:gridCol w:w="104"/>
+        <w:gridCol w:w="60"/>
+        <w:gridCol w:w="134"/>
+        <w:gridCol w:w="1821"/>
+        <w:gridCol w:w="235"/>
+        <w:gridCol w:w="237"/>
+        <w:gridCol w:w="236"/>
       </w:tblGrid>
       <w:tr>
         <w:trPr/>
         <w:tc>
           <w:tcPr>
-            <w:tcW w:w="7229" w:type="dxa"/>
+            <w:tcW w:w="6828" w:type="dxa"/>
             <w:tcBorders/>
           </w:tcPr>
           <w:p>
@@ -4531,7 +4483,7 @@
         </w:tc>
         <w:tc>
           <w:tcPr>
-            <w:tcW w:w="2233" w:type="dxa"/>
+            <w:tcW w:w="2119" w:type="dxa"/>
             <w:gridSpan w:val="4"/>
             <w:tcBorders/>
           </w:tcPr>
@@ -4597,6 +4549,8 @@
               </w:rPr>
               <w:fldChar w:fldCharType="end"/>
             </w:r>
+            <w:bookmarkStart w:id="16" w:name="Check1_Copy_1"/>
+            <w:bookmarkEnd w:id="16"/>
             <w:r>
               <w:rPr>
                 <w:rFonts w:cs="Arial" w:ascii="Arial" w:hAnsi="Arial"/>
@@ -4635,9 +4589,9 @@
               </w:rPr>
               <w:fldChar w:fldCharType="separate"/>
             </w:r>
-            <w:bookmarkStart w:id="16" w:name="Check2"/>
             <w:bookmarkStart w:id="17" w:name="Check2"/>
-            <w:bookmarkEnd w:id="17"/>
+            <w:bookmarkStart w:id="18" w:name="Check2"/>
+            <w:bookmarkEnd w:id="18"/>
             <w:r>
               <w:rPr>
                 <w:rFonts w:cs="Arial" w:ascii="Arial" w:hAnsi="Arial"/>
@@ -4653,6 +4607,8 @@
               </w:rPr>
               <w:fldChar w:fldCharType="end"/>
             </w:r>
+            <w:bookmarkStart w:id="19" w:name="Check2_Copy_1"/>
+            <w:bookmarkEnd w:id="19"/>
             <w:r>
               <w:rPr>
                 <w:rFonts w:cs="Arial" w:ascii="Arial" w:hAnsi="Arial"/>
@@ -4665,7 +4621,7 @@
         </w:tc>
         <w:tc>
           <w:tcPr>
-            <w:tcW w:w="55" w:type="dxa"/>
+            <w:tcW w:w="235" w:type="dxa"/>
             <w:tcBorders/>
           </w:tcPr>
           <w:p>
@@ -4680,7 +4636,7 @@
         </w:tc>
         <w:tc>
           <w:tcPr>
-            <w:tcW w:w="75" w:type="dxa"/>
+            <w:tcW w:w="237" w:type="dxa"/>
             <w:tcBorders/>
           </w:tcPr>
           <w:p>
@@ -4695,7 +4651,7 @@
         </w:tc>
         <w:tc>
           <w:tcPr>
-            <w:tcW w:w="63" w:type="dxa"/>
+            <w:tcW w:w="236" w:type="dxa"/>
             <w:tcBorders/>
           </w:tcPr>
           <w:p>
@@ -4713,7 +4669,7 @@
         <w:trPr/>
         <w:tc>
           <w:tcPr>
-            <w:tcW w:w="7229" w:type="dxa"/>
+            <w:tcW w:w="6828" w:type="dxa"/>
             <w:tcBorders/>
           </w:tcPr>
           <w:p>
@@ -4749,7 +4705,7 @@
         </w:tc>
         <w:tc>
           <w:tcPr>
-            <w:tcW w:w="2233" w:type="dxa"/>
+            <w:tcW w:w="2119" w:type="dxa"/>
             <w:gridSpan w:val="4"/>
             <w:tcBorders/>
           </w:tcPr>
@@ -4772,7 +4728,7 @@
             <w:r>
               <w:fldChar w:fldCharType="begin">
                 <w:ffData>
-                  <w:name w:val="Check1 Copy 1"/>
+                  <w:name w:val="Check1 Copy 1 Copy 1"/>
                   <w:enabled/>
                   <w:calcOnExit w:val="0"/>
                   <w:checkBox>
@@ -4798,9 +4754,9 @@
               </w:rPr>
               <w:fldChar w:fldCharType="separate"/>
             </w:r>
-            <w:bookmarkStart w:id="18" w:name="Check1_Copy_1"/>
-            <w:bookmarkStart w:id="19" w:name="Check1_Copy_1"/>
-            <w:bookmarkEnd w:id="19"/>
+            <w:bookmarkStart w:id="20" w:name="Check1_Copy_1_Copy_1"/>
+            <w:bookmarkStart w:id="21" w:name="Check1_Copy_1_Copy_1"/>
+            <w:bookmarkEnd w:id="21"/>
             <w:r>
               <w:rPr>
                 <w:rFonts w:cs="Arial" w:ascii="Arial" w:hAnsi="Arial"/>
@@ -4816,6 +4772,10 @@
               </w:rPr>
               <w:fldChar w:fldCharType="end"/>
             </w:r>
+            <w:bookmarkStart w:id="22" w:name="Check1_Copy_1"/>
+            <w:bookmarkStart w:id="23" w:name="Check1_Copy_1_Copy_1"/>
+            <w:bookmarkEnd w:id="22"/>
+            <w:bookmarkEnd w:id="23"/>
             <w:r>
               <w:rPr>
                 <w:rFonts w:cs="Arial" w:ascii="Arial" w:hAnsi="Arial"/>
@@ -4828,7 +4788,7 @@
             <w:r>
               <w:fldChar w:fldCharType="begin">
                 <w:ffData>
-                  <w:name w:val="Check2 Copy 1"/>
+                  <w:name w:val="Check2 Copy 1 Copy 1"/>
                   <w:enabled/>
                   <w:calcOnExit w:val="0"/>
                   <w:checkBox>
@@ -4853,9 +4813,9 @@
               </w:rPr>
               <w:fldChar w:fldCharType="separate"/>
             </w:r>
-            <w:bookmarkStart w:id="20" w:name="Check2_Copy_1"/>
-            <w:bookmarkStart w:id="21" w:name="Check2_Copy_1"/>
-            <w:bookmarkEnd w:id="21"/>
+            <w:bookmarkStart w:id="24" w:name="Check2_Copy_1_Copy_1"/>
+            <w:bookmarkStart w:id="25" w:name="Check2_Copy_1_Copy_1"/>
+            <w:bookmarkEnd w:id="25"/>
             <w:r>
               <w:rPr>
                 <w:rFonts w:cs="Arial" w:ascii="Arial" w:hAnsi="Arial"/>
@@ -4871,6 +4831,10 @@
               </w:rPr>
               <w:fldChar w:fldCharType="end"/>
             </w:r>
+            <w:bookmarkStart w:id="26" w:name="Check2_Copy_1"/>
+            <w:bookmarkStart w:id="27" w:name="Check2_Copy_1_Copy_1"/>
+            <w:bookmarkEnd w:id="26"/>
+            <w:bookmarkEnd w:id="27"/>
             <w:r>
               <w:rPr>
                 <w:rFonts w:cs="Arial" w:ascii="Arial" w:hAnsi="Arial"/>
@@ -4883,7 +4847,7 @@
         </w:tc>
         <w:tc>
           <w:tcPr>
-            <w:tcW w:w="55" w:type="dxa"/>
+            <w:tcW w:w="235" w:type="dxa"/>
             <w:tcBorders/>
           </w:tcPr>
           <w:p>
@@ -4898,7 +4862,7 @@
         </w:tc>
         <w:tc>
           <w:tcPr>
-            <w:tcW w:w="75" w:type="dxa"/>
+            <w:tcW w:w="237" w:type="dxa"/>
             <w:tcBorders/>
           </w:tcPr>
           <w:p>
@@ -4913,7 +4877,7 @@
         </w:tc>
         <w:tc>
           <w:tcPr>
-            <w:tcW w:w="63" w:type="dxa"/>
+            <w:tcW w:w="236" w:type="dxa"/>
             <w:tcBorders/>
           </w:tcPr>
           <w:p>
@@ -4931,7 +4895,7 @@
         <w:trPr/>
         <w:tc>
           <w:tcPr>
-            <w:tcW w:w="7229" w:type="dxa"/>
+            <w:tcW w:w="6828" w:type="dxa"/>
             <w:tcBorders/>
           </w:tcPr>
           <w:p>
@@ -4967,7 +4931,7 @@
         </w:tc>
         <w:tc>
           <w:tcPr>
-            <w:tcW w:w="2233" w:type="dxa"/>
+            <w:tcW w:w="2119" w:type="dxa"/>
             <w:gridSpan w:val="4"/>
             <w:tcBorders/>
           </w:tcPr>
@@ -5015,9 +4979,9 @@
               </w:rPr>
               <w:fldChar w:fldCharType="separate"/>
             </w:r>
-            <w:bookmarkStart w:id="22" w:name="Check1_Copy_2"/>
-            <w:bookmarkStart w:id="23" w:name="Check1_Copy_2"/>
-            <w:bookmarkEnd w:id="23"/>
+            <w:bookmarkStart w:id="28" w:name="Check1_Copy_2"/>
+            <w:bookmarkStart w:id="29" w:name="Check1_Copy_2"/>
+            <w:bookmarkEnd w:id="29"/>
             <w:r>
               <w:rPr>
                 <w:rFonts w:cs="Arial" w:ascii="Arial" w:hAnsi="Arial"/>
@@ -5033,6 +4997,8 @@
               </w:rPr>
               <w:fldChar w:fldCharType="end"/>
             </w:r>
+            <w:bookmarkStart w:id="30" w:name="Check1_Copy_2"/>
+            <w:bookmarkEnd w:id="30"/>
             <w:r>
               <w:rPr>
                 <w:rFonts w:cs="Arial" w:ascii="Arial" w:hAnsi="Arial"/>
@@ -5071,9 +5037,9 @@
               </w:rPr>
               <w:fldChar w:fldCharType="separate"/>
             </w:r>
-            <w:bookmarkStart w:id="24" w:name="Check2_Copy_2"/>
-            <w:bookmarkStart w:id="25" w:name="Check2_Copy_2"/>
-            <w:bookmarkEnd w:id="25"/>
+            <w:bookmarkStart w:id="31" w:name="Check2_Copy_2"/>
+            <w:bookmarkStart w:id="32" w:name="Check2_Copy_2"/>
+            <w:bookmarkEnd w:id="32"/>
             <w:r>
               <w:rPr>
                 <w:rFonts w:cs="Arial" w:ascii="Arial" w:hAnsi="Arial"/>
@@ -5089,6 +5055,8 @@
               </w:rPr>
               <w:fldChar w:fldCharType="end"/>
             </w:r>
+            <w:bookmarkStart w:id="33" w:name="Check2_Copy_2"/>
+            <w:bookmarkEnd w:id="33"/>
             <w:r>
               <w:rPr>
                 <w:rFonts w:cs="Arial" w:ascii="Arial" w:hAnsi="Arial"/>
@@ -5101,7 +5069,7 @@
         </w:tc>
         <w:tc>
           <w:tcPr>
-            <w:tcW w:w="55" w:type="dxa"/>
+            <w:tcW w:w="235" w:type="dxa"/>
             <w:tcBorders/>
           </w:tcPr>
           <w:p>
@@ -5116,7 +5084,7 @@
         </w:tc>
         <w:tc>
           <w:tcPr>
-            <w:tcW w:w="75" w:type="dxa"/>
+            <w:tcW w:w="237" w:type="dxa"/>
             <w:tcBorders/>
           </w:tcPr>
           <w:p>
@@ -5131,7 +5099,7 @@
         </w:tc>
         <w:tc>
           <w:tcPr>
-            <w:tcW w:w="63" w:type="dxa"/>
+            <w:tcW w:w="236" w:type="dxa"/>
             <w:tcBorders/>
           </w:tcPr>
           <w:p>
@@ -5149,7 +5117,7 @@
         <w:trPr/>
         <w:tc>
           <w:tcPr>
-            <w:tcW w:w="7229" w:type="dxa"/>
+            <w:tcW w:w="6828" w:type="dxa"/>
             <w:tcBorders/>
           </w:tcPr>
           <w:p>
@@ -5179,13 +5147,13 @@
                 <w:sz w:val="20"/>
                 <w:szCs w:val="20"/>
               </w:rPr>
-              <w:t xml:space="preserve">Will there be any restrictions (or restrictive procedures) placed on the publication of results from this project as a result of the funding or support arrangements? </w:t>
+              <w:t>Will there be any restrictions (or restrictive procedures) placed on the publication of results from this project as a result of the funding or support arrangements?</w:t>
             </w:r>
           </w:p>
         </w:tc>
         <w:tc>
           <w:tcPr>
-            <w:tcW w:w="2233" w:type="dxa"/>
+            <w:tcW w:w="2119" w:type="dxa"/>
             <w:gridSpan w:val="4"/>
             <w:tcBorders/>
           </w:tcPr>
@@ -5233,9 +5201,9 @@
               </w:rPr>
               <w:fldChar w:fldCharType="separate"/>
             </w:r>
-            <w:bookmarkStart w:id="26" w:name="Check1_Copy_3"/>
-            <w:bookmarkStart w:id="27" w:name="Check1_Copy_3"/>
-            <w:bookmarkEnd w:id="27"/>
+            <w:bookmarkStart w:id="34" w:name="Check1_Copy_3"/>
+            <w:bookmarkStart w:id="35" w:name="Check1_Copy_3"/>
+            <w:bookmarkEnd w:id="35"/>
             <w:r>
               <w:rPr>
                 <w:rFonts w:cs="Arial" w:ascii="Arial" w:hAnsi="Arial"/>
@@ -5251,6 +5219,8 @@
               </w:rPr>
               <w:fldChar w:fldCharType="end"/>
             </w:r>
+            <w:bookmarkStart w:id="36" w:name="Check1_Copy_3"/>
+            <w:bookmarkEnd w:id="36"/>
             <w:r>
               <w:rPr>
                 <w:rFonts w:cs="Arial" w:ascii="Arial" w:hAnsi="Arial"/>
@@ -5289,9 +5259,9 @@
               </w:rPr>
               <w:fldChar w:fldCharType="separate"/>
             </w:r>
-            <w:bookmarkStart w:id="28" w:name="Check2_Copy_3"/>
-            <w:bookmarkStart w:id="29" w:name="Check2_Copy_3"/>
-            <w:bookmarkEnd w:id="29"/>
+            <w:bookmarkStart w:id="37" w:name="Check2_Copy_3"/>
+            <w:bookmarkStart w:id="38" w:name="Check2_Copy_3"/>
+            <w:bookmarkEnd w:id="38"/>
             <w:r>
               <w:rPr>
                 <w:rFonts w:cs="Arial" w:ascii="Arial" w:hAnsi="Arial"/>
@@ -5307,6 +5277,8 @@
               </w:rPr>
               <w:fldChar w:fldCharType="end"/>
             </w:r>
+            <w:bookmarkStart w:id="39" w:name="Check2_Copy_3"/>
+            <w:bookmarkEnd w:id="39"/>
             <w:r>
               <w:rPr>
                 <w:rFonts w:cs="Arial" w:ascii="Arial" w:hAnsi="Arial"/>
@@ -5319,7 +5291,7 @@
         </w:tc>
         <w:tc>
           <w:tcPr>
-            <w:tcW w:w="55" w:type="dxa"/>
+            <w:tcW w:w="235" w:type="dxa"/>
             <w:tcBorders/>
           </w:tcPr>
           <w:p>
@@ -5334,7 +5306,7 @@
         </w:tc>
         <w:tc>
           <w:tcPr>
-            <w:tcW w:w="75" w:type="dxa"/>
+            <w:tcW w:w="237" w:type="dxa"/>
             <w:tcBorders/>
           </w:tcPr>
           <w:p>
@@ -5349,7 +5321,7 @@
         </w:tc>
         <w:tc>
           <w:tcPr>
-            <w:tcW w:w="63" w:type="dxa"/>
+            <w:tcW w:w="236" w:type="dxa"/>
             <w:tcBorders/>
           </w:tcPr>
           <w:p>
@@ -5367,7 +5339,7 @@
         <w:trPr/>
         <w:tc>
           <w:tcPr>
-            <w:tcW w:w="7229" w:type="dxa"/>
+            <w:tcW w:w="6828" w:type="dxa"/>
             <w:tcBorders/>
           </w:tcPr>
           <w:p>
@@ -5397,13 +5369,13 @@
                 <w:sz w:val="20"/>
                 <w:szCs w:val="20"/>
               </w:rPr>
-              <w:t xml:space="preserve">Will any part of the project be undertaken by or outsourced to a third party? </w:t>
+              <w:t>Will any part of the project be undertaken by or outsourced to a third party?</w:t>
             </w:r>
           </w:p>
         </w:tc>
         <w:tc>
           <w:tcPr>
-            <w:tcW w:w="2233" w:type="dxa"/>
+            <w:tcW w:w="2119" w:type="dxa"/>
             <w:gridSpan w:val="4"/>
             <w:tcBorders/>
           </w:tcPr>
@@ -5451,10 +5423,9 @@
               </w:rPr>
               <w:fldChar w:fldCharType="separate"/>
             </w:r>
-            <w:bookmarkStart w:id="30" w:name="Check1_Copy_5"/>
-            <w:bookmarkStart w:id="31" w:name="Check1_Copy_4"/>
-            <w:bookmarkStart w:id="32" w:name="Check1_Copy_4"/>
-            <w:bookmarkEnd w:id="32"/>
+            <w:bookmarkStart w:id="40" w:name="Check1_Copy_4"/>
+            <w:bookmarkStart w:id="41" w:name="Check1_Copy_4"/>
+            <w:bookmarkEnd w:id="41"/>
             <w:r>
               <w:rPr>
                 <w:rFonts w:cs="Arial" w:ascii="Arial" w:hAnsi="Arial"/>
@@ -5470,7 +5441,10 @@
               </w:rPr>
               <w:fldChar w:fldCharType="end"/>
             </w:r>
-            <w:bookmarkEnd w:id="30"/>
+            <w:bookmarkStart w:id="42" w:name="Check1_Copy_4"/>
+            <w:bookmarkStart w:id="43" w:name="Check1_Copy_5"/>
+            <w:bookmarkEnd w:id="42"/>
+            <w:bookmarkEnd w:id="43"/>
             <w:r>
               <w:rPr>
                 <w:rFonts w:cs="Arial" w:ascii="Arial" w:hAnsi="Arial"/>
@@ -5509,10 +5483,9 @@
               </w:rPr>
               <w:fldChar w:fldCharType="separate"/>
             </w:r>
-            <w:bookmarkStart w:id="33" w:name="Check2_Copy_5"/>
-            <w:bookmarkStart w:id="34" w:name="Check2_Copy_4"/>
-            <w:bookmarkStart w:id="35" w:name="Check2_Copy_4"/>
-            <w:bookmarkEnd w:id="35"/>
+            <w:bookmarkStart w:id="44" w:name="Check2_Copy_4"/>
+            <w:bookmarkStart w:id="45" w:name="Check2_Copy_4"/>
+            <w:bookmarkEnd w:id="45"/>
             <w:r>
               <w:rPr>
                 <w:rFonts w:cs="Arial" w:ascii="Arial" w:hAnsi="Arial"/>
@@ -5528,7 +5501,10 @@
               </w:rPr>
               <w:fldChar w:fldCharType="end"/>
             </w:r>
-            <w:bookmarkEnd w:id="33"/>
+            <w:bookmarkStart w:id="46" w:name="Check2_Copy_5"/>
+            <w:bookmarkStart w:id="47" w:name="Check2_Copy_4"/>
+            <w:bookmarkEnd w:id="46"/>
+            <w:bookmarkEnd w:id="47"/>
             <w:r>
               <w:rPr>
                 <w:rFonts w:cs="Arial" w:ascii="Arial" w:hAnsi="Arial"/>
@@ -5541,7 +5517,7 @@
         </w:tc>
         <w:tc>
           <w:tcPr>
-            <w:tcW w:w="55" w:type="dxa"/>
+            <w:tcW w:w="235" w:type="dxa"/>
             <w:tcBorders/>
           </w:tcPr>
           <w:p>
@@ -5556,7 +5532,7 @@
         </w:tc>
         <w:tc>
           <w:tcPr>
-            <w:tcW w:w="75" w:type="dxa"/>
+            <w:tcW w:w="237" w:type="dxa"/>
             <w:tcBorders/>
           </w:tcPr>
           <w:p>
@@ -5571,7 +5547,7 @@
         </w:tc>
         <w:tc>
           <w:tcPr>
-            <w:tcW w:w="63" w:type="dxa"/>
+            <w:tcW w:w="236" w:type="dxa"/>
             <w:tcBorders/>
           </w:tcPr>
           <w:p>
@@ -5589,7 +5565,7 @@
         <w:trPr/>
         <w:tc>
           <w:tcPr>
-            <w:tcW w:w="7229" w:type="dxa"/>
+            <w:tcW w:w="6828" w:type="dxa"/>
             <w:tcBorders/>
           </w:tcPr>
           <w:p>
@@ -5625,7 +5601,7 @@
         </w:tc>
         <w:tc>
           <w:tcPr>
-            <w:tcW w:w="2233" w:type="dxa"/>
+            <w:tcW w:w="2119" w:type="dxa"/>
             <w:gridSpan w:val="4"/>
             <w:tcBorders/>
           </w:tcPr>
@@ -5673,9 +5649,9 @@
               </w:rPr>
               <w:fldChar w:fldCharType="separate"/>
             </w:r>
-            <w:bookmarkStart w:id="36" w:name="Check1_Copy_6"/>
-            <w:bookmarkStart w:id="37" w:name="Check1_Copy_6"/>
-            <w:bookmarkEnd w:id="37"/>
+            <w:bookmarkStart w:id="48" w:name="Check1_Copy_6"/>
+            <w:bookmarkStart w:id="49" w:name="Check1_Copy_6"/>
+            <w:bookmarkEnd w:id="49"/>
             <w:r>
               <w:rPr>
                 <w:rFonts w:cs="Arial" w:ascii="Arial" w:hAnsi="Arial"/>
@@ -5691,6 +5667,8 @@
               </w:rPr>
               <w:fldChar w:fldCharType="end"/>
             </w:r>
+            <w:bookmarkStart w:id="50" w:name="Check1_Copy_6"/>
+            <w:bookmarkEnd w:id="50"/>
             <w:r>
               <w:rPr>
                 <w:rFonts w:cs="Arial" w:ascii="Arial" w:hAnsi="Arial"/>
@@ -5729,9 +5707,9 @@
               </w:rPr>
               <w:fldChar w:fldCharType="separate"/>
             </w:r>
-            <w:bookmarkStart w:id="38" w:name="Check2_Copy_6"/>
-            <w:bookmarkStart w:id="39" w:name="Check2_Copy_6"/>
-            <w:bookmarkEnd w:id="39"/>
+            <w:bookmarkStart w:id="51" w:name="Check2_Copy_6"/>
+            <w:bookmarkStart w:id="52" w:name="Check2_Copy_6"/>
+            <w:bookmarkEnd w:id="52"/>
             <w:r>
               <w:rPr>
                 <w:rFonts w:cs="Arial" w:ascii="Arial" w:hAnsi="Arial"/>
@@ -5747,6 +5725,8 @@
               </w:rPr>
               <w:fldChar w:fldCharType="end"/>
             </w:r>
+            <w:bookmarkStart w:id="53" w:name="Check2_Copy_6"/>
+            <w:bookmarkEnd w:id="53"/>
             <w:r>
               <w:rPr>
                 <w:rFonts w:cs="Arial" w:ascii="Arial" w:hAnsi="Arial"/>
@@ -5759,7 +5739,7 @@
         </w:tc>
         <w:tc>
           <w:tcPr>
-            <w:tcW w:w="55" w:type="dxa"/>
+            <w:tcW w:w="235" w:type="dxa"/>
             <w:tcBorders/>
           </w:tcPr>
           <w:p>
@@ -5774,7 +5754,7 @@
         </w:tc>
         <w:tc>
           <w:tcPr>
-            <w:tcW w:w="75" w:type="dxa"/>
+            <w:tcW w:w="237" w:type="dxa"/>
             <w:tcBorders/>
           </w:tcPr>
           <w:p>
@@ -5789,7 +5769,7 @@
         </w:tc>
         <w:tc>
           <w:tcPr>
-            <w:tcW w:w="63" w:type="dxa"/>
+            <w:tcW w:w="236" w:type="dxa"/>
             <w:tcBorders/>
           </w:tcPr>
           <w:p>
@@ -5807,7 +5787,7 @@
         <w:trPr/>
         <w:tc>
           <w:tcPr>
-            <w:tcW w:w="7541" w:type="dxa"/>
+            <w:tcW w:w="7126" w:type="dxa"/>
             <w:gridSpan w:val="4"/>
             <w:tcBorders/>
           </w:tcPr>
@@ -5863,7 +5843,7 @@
                 <w:sz w:val="20"/>
                 <w:szCs w:val="20"/>
               </w:rPr>
-              <w:t xml:space="preserve">If YES, please indicate which group/s: </w:t>
+              <w:t>If YES, please indicate which group/s:</w:t>
             </w:r>
           </w:p>
           <w:p>
@@ -5910,9 +5890,9 @@
               </w:rPr>
               <w:fldChar w:fldCharType="separate"/>
             </w:r>
-            <w:bookmarkStart w:id="40" w:name="Bookmark"/>
-            <w:bookmarkStart w:id="41" w:name="Bookmark"/>
-            <w:bookmarkEnd w:id="41"/>
+            <w:bookmarkStart w:id="54" w:name="Bookmark"/>
+            <w:bookmarkStart w:id="55" w:name="Bookmark"/>
+            <w:bookmarkEnd w:id="55"/>
             <w:r>
               <w:rPr>
                 <w:rFonts w:cs="Arial" w:ascii="Arial" w:hAnsi="Arial"/>
@@ -5928,6 +5908,8 @@
               </w:rPr>
               <w:fldChar w:fldCharType="end"/>
             </w:r>
+            <w:bookmarkStart w:id="56" w:name="Bookmark_Copy_1"/>
+            <w:bookmarkEnd w:id="56"/>
             <w:r>
               <w:rPr>
                 <w:rFonts w:cs="Arial" w:ascii="Arial" w:hAnsi="Arial"/>
@@ -5935,7 +5917,7 @@
                 <w:szCs w:val="20"/>
               </w:rPr>
               <w:tab/>
-              <w:t xml:space="preserve">Aboriginal and Torres Strait Islander peoples </w:t>
+              <w:t>Aboriginal and Torres Strait Islander peoples</w:t>
             </w:r>
           </w:p>
           <w:p>
@@ -5956,7 +5938,7 @@
             <w:r>
               <w:fldChar w:fldCharType="begin">
                 <w:ffData>
-                  <w:name w:val="Bookmark Copy 1"/>
+                  <w:name w:val="Bookmark Copy 1 Copy"/>
                   <w:enabled/>
                   <w:calcOnExit w:val="0"/>
                   <w:checkBox>
@@ -5982,9 +5964,9 @@
               </w:rPr>
               <w:fldChar w:fldCharType="separate"/>
             </w:r>
-            <w:bookmarkStart w:id="42" w:name="Bookmark_Copy_1"/>
-            <w:bookmarkStart w:id="43" w:name="Bookmark_Copy_1"/>
-            <w:bookmarkEnd w:id="43"/>
+            <w:bookmarkStart w:id="57" w:name="Bookmark_Copy_1_Copy"/>
+            <w:bookmarkStart w:id="58" w:name="Bookmark_Copy_1_Copy"/>
+            <w:bookmarkEnd w:id="58"/>
             <w:r>
               <w:rPr>
                 <w:rFonts w:cs="Arial" w:ascii="Arial" w:hAnsi="Arial"/>
@@ -6000,6 +5982,10 @@
               </w:rPr>
               <w:fldChar w:fldCharType="end"/>
             </w:r>
+            <w:bookmarkStart w:id="59" w:name="Bookmark_Copy_1"/>
+            <w:bookmarkStart w:id="60" w:name="Bookmark_Copy_1_Copy_1"/>
+            <w:bookmarkEnd w:id="59"/>
+            <w:bookmarkEnd w:id="60"/>
             <w:r>
               <w:rPr>
                 <w:rFonts w:cs="Arial" w:ascii="Arial" w:hAnsi="Arial"/>
@@ -6053,9 +6039,9 @@
               </w:rPr>
               <w:fldChar w:fldCharType="separate"/>
             </w:r>
-            <w:bookmarkStart w:id="44" w:name="Bookmark_Copy_2"/>
-            <w:bookmarkStart w:id="45" w:name="Bookmark_Copy_2"/>
-            <w:bookmarkEnd w:id="45"/>
+            <w:bookmarkStart w:id="61" w:name="Bookmark_Copy_2"/>
+            <w:bookmarkStart w:id="62" w:name="Bookmark_Copy_2"/>
+            <w:bookmarkEnd w:id="62"/>
             <w:r>
               <w:rPr>
                 <w:rFonts w:cs="Arial" w:ascii="Arial" w:hAnsi="Arial"/>
@@ -6071,6 +6057,8 @@
               </w:rPr>
               <w:fldChar w:fldCharType="end"/>
             </w:r>
+            <w:bookmarkStart w:id="63" w:name="Bookmark_Copy_2"/>
+            <w:bookmarkEnd w:id="63"/>
             <w:r>
               <w:rPr>
                 <w:rFonts w:cs="Arial" w:ascii="Arial" w:hAnsi="Arial"/>
@@ -6124,9 +6112,9 @@
               </w:rPr>
               <w:fldChar w:fldCharType="separate"/>
             </w:r>
-            <w:bookmarkStart w:id="46" w:name="Bookmark_Copy_3"/>
-            <w:bookmarkStart w:id="47" w:name="Bookmark_Copy_3"/>
-            <w:bookmarkEnd w:id="47"/>
+            <w:bookmarkStart w:id="64" w:name="Bookmark_Copy_3"/>
+            <w:bookmarkStart w:id="65" w:name="Bookmark_Copy_3"/>
+            <w:bookmarkEnd w:id="65"/>
             <w:r>
               <w:rPr>
                 <w:rFonts w:cs="Arial" w:ascii="Arial" w:hAnsi="Arial"/>
@@ -6142,6 +6130,8 @@
               </w:rPr>
               <w:fldChar w:fldCharType="end"/>
             </w:r>
+            <w:bookmarkStart w:id="66" w:name="Bookmark_Copy_3"/>
+            <w:bookmarkEnd w:id="66"/>
             <w:r>
               <w:rPr>
                 <w:rFonts w:cs="Arial" w:ascii="Arial" w:hAnsi="Arial"/>
@@ -6149,7 +6139,7 @@
                 <w:szCs w:val="20"/>
               </w:rPr>
               <w:tab/>
-              <w:t xml:space="preserve">Children and young people </w:t>
+              <w:t>Children and young people</w:t>
             </w:r>
           </w:p>
           <w:p>
@@ -6195,9 +6185,9 @@
               </w:rPr>
               <w:fldChar w:fldCharType="separate"/>
             </w:r>
-            <w:bookmarkStart w:id="48" w:name="Bookmark_Copy_4"/>
-            <w:bookmarkStart w:id="49" w:name="Bookmark_Copy_4"/>
-            <w:bookmarkEnd w:id="49"/>
+            <w:bookmarkStart w:id="67" w:name="Bookmark_Copy_4"/>
+            <w:bookmarkStart w:id="68" w:name="Bookmark_Copy_4"/>
+            <w:bookmarkEnd w:id="68"/>
             <w:r>
               <w:rPr>
                 <w:rFonts w:cs="Arial" w:ascii="Arial" w:hAnsi="Arial"/>
@@ -6213,6 +6203,8 @@
               </w:rPr>
               <w:fldChar w:fldCharType="end"/>
             </w:r>
+            <w:bookmarkStart w:id="69" w:name="Bookmark_Copy_4"/>
+            <w:bookmarkEnd w:id="69"/>
             <w:r>
               <w:rPr>
                 <w:rFonts w:cs="Arial" w:ascii="Arial" w:hAnsi="Arial"/>
@@ -6266,9 +6258,9 @@
               </w:rPr>
               <w:fldChar w:fldCharType="separate"/>
             </w:r>
-            <w:bookmarkStart w:id="50" w:name="Bookmark_Copy_5"/>
-            <w:bookmarkStart w:id="51" w:name="Bookmark_Copy_5"/>
-            <w:bookmarkEnd w:id="51"/>
+            <w:bookmarkStart w:id="70" w:name="Bookmark_Copy_5"/>
+            <w:bookmarkStart w:id="71" w:name="Bookmark_Copy_5"/>
+            <w:bookmarkEnd w:id="71"/>
             <w:r>
               <w:rPr>
                 <w:rFonts w:cs="Arial" w:ascii="Arial" w:hAnsi="Arial"/>
@@ -6284,6 +6276,8 @@
               </w:rPr>
               <w:fldChar w:fldCharType="end"/>
             </w:r>
+            <w:bookmarkStart w:id="72" w:name="Bookmark_Copy_5"/>
+            <w:bookmarkEnd w:id="72"/>
             <w:r>
               <w:rPr>
                 <w:rFonts w:cs="Arial" w:ascii="Arial" w:hAnsi="Arial"/>
@@ -6337,9 +6331,9 @@
               </w:rPr>
               <w:fldChar w:fldCharType="separate"/>
             </w:r>
-            <w:bookmarkStart w:id="52" w:name="Bookmark_Copy_6"/>
-            <w:bookmarkStart w:id="53" w:name="Bookmark_Copy_6"/>
-            <w:bookmarkEnd w:id="53"/>
+            <w:bookmarkStart w:id="73" w:name="Bookmark_Copy_6"/>
+            <w:bookmarkStart w:id="74" w:name="Bookmark_Copy_6"/>
+            <w:bookmarkEnd w:id="74"/>
             <w:r>
               <w:rPr>
                 <w:rFonts w:cs="Arial" w:ascii="Arial" w:hAnsi="Arial"/>
@@ -6355,6 +6349,8 @@
               </w:rPr>
               <w:fldChar w:fldCharType="end"/>
             </w:r>
+            <w:bookmarkStart w:id="75" w:name="Bookmark_Copy_6"/>
+            <w:bookmarkEnd w:id="75"/>
             <w:r>
               <w:rPr>
                 <w:rFonts w:cs="Arial" w:ascii="Arial" w:hAnsi="Arial"/>
@@ -6362,7 +6358,7 @@
                 <w:szCs w:val="20"/>
               </w:rPr>
               <w:tab/>
-              <w:t xml:space="preserve">People who may be involved in illegal activities </w:t>
+              <w:t>People who may be involved in illegal activities</w:t>
             </w:r>
           </w:p>
           <w:p>
@@ -6409,9 +6405,9 @@
               </w:rPr>
               <w:fldChar w:fldCharType="separate"/>
             </w:r>
-            <w:bookmarkStart w:id="54" w:name="Bookmark_Copy_7"/>
-            <w:bookmarkStart w:id="55" w:name="Bookmark_Copy_7"/>
-            <w:bookmarkEnd w:id="55"/>
+            <w:bookmarkStart w:id="76" w:name="Bookmark_Copy_7"/>
+            <w:bookmarkStart w:id="77" w:name="Bookmark_Copy_7"/>
+            <w:bookmarkEnd w:id="77"/>
             <w:r>
               <w:rPr>
                 <w:rFonts w:cs="Arial" w:ascii="Arial" w:hAnsi="Arial"/>
@@ -6427,6 +6423,8 @@
               </w:rPr>
               <w:fldChar w:fldCharType="end"/>
             </w:r>
+            <w:bookmarkStart w:id="78" w:name="Bookmark_Copy_7"/>
+            <w:bookmarkEnd w:id="78"/>
             <w:r>
               <w:rPr>
                 <w:rFonts w:cs="Arial" w:ascii="Arial" w:hAnsi="Arial"/>
@@ -6440,7 +6438,7 @@
         </w:tc>
         <w:tc>
           <w:tcPr>
-            <w:tcW w:w="1976" w:type="dxa"/>
+            <w:tcW w:w="2056" w:type="dxa"/>
             <w:gridSpan w:val="2"/>
             <w:tcBorders/>
           </w:tcPr>
@@ -6489,9 +6487,9 @@
               </w:rPr>
               <w:fldChar w:fldCharType="separate"/>
             </w:r>
-            <w:bookmarkStart w:id="56" w:name="Bookmark_Copy_8"/>
-            <w:bookmarkStart w:id="57" w:name="Bookmark_Copy_8"/>
-            <w:bookmarkEnd w:id="57"/>
+            <w:bookmarkStart w:id="79" w:name="Bookmark_Copy_8"/>
+            <w:bookmarkStart w:id="80" w:name="Bookmark_Copy_8"/>
+            <w:bookmarkEnd w:id="80"/>
             <w:r>
               <w:rPr>
                 <w:rFonts w:cs="Arial" w:ascii="Arial" w:hAnsi="Arial"/>
@@ -6507,6 +6505,8 @@
               </w:rPr>
               <w:fldChar w:fldCharType="end"/>
             </w:r>
+            <w:bookmarkStart w:id="81" w:name="Bookmark_Copy_8"/>
+            <w:bookmarkEnd w:id="81"/>
             <w:r>
               <w:rPr>
                 <w:rFonts w:cs="Arial" w:ascii="Arial" w:hAnsi="Arial"/>
@@ -6544,9 +6544,9 @@
               </w:rPr>
               <w:fldChar w:fldCharType="separate"/>
             </w:r>
-            <w:bookmarkStart w:id="58" w:name="Check2_Copy_7"/>
-            <w:bookmarkStart w:id="59" w:name="Check2_Copy_7"/>
-            <w:bookmarkEnd w:id="59"/>
+            <w:bookmarkStart w:id="82" w:name="Check2_Copy_7"/>
+            <w:bookmarkStart w:id="83" w:name="Check2_Copy_7"/>
+            <w:bookmarkEnd w:id="83"/>
             <w:r>
               <w:rPr>
                 <w:rFonts w:cs="Arial" w:ascii="Arial" w:hAnsi="Arial"/>
@@ -6562,6 +6562,8 @@
               </w:rPr>
               <w:fldChar w:fldCharType="end"/>
             </w:r>
+            <w:bookmarkStart w:id="84" w:name="Check2_Copy_7"/>
+            <w:bookmarkEnd w:id="84"/>
             <w:r>
               <w:rPr>
                 <w:rFonts w:cs="Arial" w:ascii="Arial" w:hAnsi="Arial"/>
@@ -6574,7 +6576,7 @@
         </w:tc>
         <w:tc>
           <w:tcPr>
-            <w:tcW w:w="75" w:type="dxa"/>
+            <w:tcW w:w="237" w:type="dxa"/>
             <w:tcBorders/>
           </w:tcPr>
           <w:p>
@@ -6589,7 +6591,7 @@
         </w:tc>
         <w:tc>
           <w:tcPr>
-            <w:tcW w:w="63" w:type="dxa"/>
+            <w:tcW w:w="236" w:type="dxa"/>
             <w:tcBorders/>
           </w:tcPr>
           <w:p>
@@ -6607,7 +6609,7 @@
         <w:trPr/>
         <w:tc>
           <w:tcPr>
-            <w:tcW w:w="7400" w:type="dxa"/>
+            <w:tcW w:w="6992" w:type="dxa"/>
             <w:gridSpan w:val="3"/>
             <w:tcBorders/>
           </w:tcPr>
@@ -6644,7 +6646,7 @@
         </w:tc>
         <w:tc>
           <w:tcPr>
-            <w:tcW w:w="2255" w:type="dxa"/>
+            <w:tcW w:w="2663" w:type="dxa"/>
             <w:gridSpan w:val="5"/>
             <w:tcBorders/>
           </w:tcPr>
@@ -6694,9 +6696,9 @@
               </w:rPr>
               <w:fldChar w:fldCharType="separate"/>
             </w:r>
-            <w:bookmarkStart w:id="60" w:name="Check1_Copy_7"/>
-            <w:bookmarkStart w:id="61" w:name="Check1_Copy_7"/>
-            <w:bookmarkEnd w:id="61"/>
+            <w:bookmarkStart w:id="85" w:name="Check1_Copy_7"/>
+            <w:bookmarkStart w:id="86" w:name="Check1_Copy_7"/>
+            <w:bookmarkEnd w:id="86"/>
             <w:r>
               <w:rPr>
                 <w:rFonts w:cs="Arial" w:ascii="Arial" w:hAnsi="Arial"/>
@@ -6712,6 +6714,8 @@
               </w:rPr>
               <w:fldChar w:fldCharType="end"/>
             </w:r>
+            <w:bookmarkStart w:id="87" w:name="Check1_Copy_7"/>
+            <w:bookmarkEnd w:id="87"/>
             <w:r>
               <w:rPr>
                 <w:rFonts w:cs="Arial" w:ascii="Arial" w:hAnsi="Arial"/>
@@ -6749,9 +6753,9 @@
               </w:rPr>
               <w:fldChar w:fldCharType="separate"/>
             </w:r>
-            <w:bookmarkStart w:id="62" w:name="Check2_Copy_8"/>
-            <w:bookmarkStart w:id="63" w:name="Check2_Copy_8"/>
-            <w:bookmarkEnd w:id="63"/>
+            <w:bookmarkStart w:id="88" w:name="Check2_Copy_8"/>
+            <w:bookmarkStart w:id="89" w:name="Check2_Copy_8"/>
+            <w:bookmarkEnd w:id="89"/>
             <w:r>
               <w:rPr>
                 <w:rFonts w:cs="Arial" w:ascii="Arial" w:hAnsi="Arial"/>
@@ -6767,6 +6771,8 @@
               </w:rPr>
               <w:fldChar w:fldCharType="end"/>
             </w:r>
+            <w:bookmarkStart w:id="90" w:name="Check2_Copy_8"/>
+            <w:bookmarkEnd w:id="90"/>
             <w:r>
               <w:rPr>
                 <w:rFonts w:cs="Arial" w:ascii="Arial" w:hAnsi="Arial"/>
@@ -6782,7 +6788,7 @@
         <w:trPr/>
         <w:tc>
           <w:tcPr>
-            <w:tcW w:w="7400" w:type="dxa"/>
+            <w:tcW w:w="6992" w:type="dxa"/>
             <w:gridSpan w:val="3"/>
             <w:tcBorders/>
           </w:tcPr>
@@ -6822,7 +6828,7 @@
         </w:tc>
         <w:tc>
           <w:tcPr>
-            <w:tcW w:w="2255" w:type="dxa"/>
+            <w:tcW w:w="2663" w:type="dxa"/>
             <w:gridSpan w:val="5"/>
             <w:tcBorders/>
           </w:tcPr>
@@ -6851,6 +6857,7 @@
                   <w:calcOnExit w:val="0"/>
                   <w:checkBox>
                     <w:sizeAuto/>
+                    <w:checked/>
                   </w:checkBox>
                 </w:ffData>
               </w:fldChar>
@@ -6871,9 +6878,9 @@
               </w:rPr>
               <w:fldChar w:fldCharType="separate"/>
             </w:r>
-            <w:bookmarkStart w:id="64" w:name="Check1_Copy_8"/>
-            <w:bookmarkStart w:id="65" w:name="Check1_Copy_8"/>
-            <w:bookmarkEnd w:id="65"/>
+            <w:bookmarkStart w:id="91" w:name="Check1_Copy_8"/>
+            <w:bookmarkStart w:id="92" w:name="Check1_Copy_8"/>
+            <w:bookmarkEnd w:id="92"/>
             <w:r>
               <w:rPr>
                 <w:rFonts w:cs="Arial" w:ascii="Arial" w:hAnsi="Arial"/>
@@ -6889,6 +6896,8 @@
               </w:rPr>
               <w:fldChar w:fldCharType="end"/>
             </w:r>
+            <w:bookmarkStart w:id="93" w:name="Check1_Copy_8"/>
+            <w:bookmarkEnd w:id="93"/>
             <w:r>
               <w:rPr>
                 <w:rFonts w:cs="Arial" w:ascii="Arial" w:hAnsi="Arial"/>
@@ -6906,7 +6915,6 @@
                   <w:calcOnExit w:val="0"/>
                   <w:checkBox>
                     <w:sizeAuto/>
-                    <w:checked/>
                   </w:checkBox>
                 </w:ffData>
               </w:fldChar>
@@ -6927,9 +6935,9 @@
               </w:rPr>
               <w:fldChar w:fldCharType="separate"/>
             </w:r>
-            <w:bookmarkStart w:id="66" w:name="Check2_Copy_9"/>
-            <w:bookmarkStart w:id="67" w:name="Check2_Copy_9"/>
-            <w:bookmarkEnd w:id="67"/>
+            <w:bookmarkStart w:id="94" w:name="Check2_Copy_9"/>
+            <w:bookmarkStart w:id="95" w:name="Check2_Copy_9"/>
+            <w:bookmarkEnd w:id="95"/>
             <w:r>
               <w:rPr>
                 <w:rFonts w:cs="Arial" w:ascii="Arial" w:hAnsi="Arial"/>
@@ -6945,6 +6953,8 @@
               </w:rPr>
               <w:fldChar w:fldCharType="end"/>
             </w:r>
+            <w:bookmarkStart w:id="96" w:name="Check2_Copy_9"/>
+            <w:bookmarkEnd w:id="96"/>
             <w:r>
               <w:rPr>
                 <w:rFonts w:cs="Arial" w:ascii="Arial" w:hAnsi="Arial"/>
@@ -6960,7 +6970,7 @@
         <w:trPr/>
         <w:tc>
           <w:tcPr>
-            <w:tcW w:w="7400" w:type="dxa"/>
+            <w:tcW w:w="6992" w:type="dxa"/>
             <w:gridSpan w:val="3"/>
             <w:tcBorders/>
           </w:tcPr>
@@ -6996,7 +7006,7 @@
         </w:tc>
         <w:tc>
           <w:tcPr>
-            <w:tcW w:w="2255" w:type="dxa"/>
+            <w:tcW w:w="2663" w:type="dxa"/>
             <w:gridSpan w:val="5"/>
             <w:tcBorders/>
           </w:tcPr>
@@ -7045,9 +7055,9 @@
               </w:rPr>
               <w:fldChar w:fldCharType="separate"/>
             </w:r>
-            <w:bookmarkStart w:id="68" w:name="Check1_Copy_9"/>
-            <w:bookmarkStart w:id="69" w:name="Check1_Copy_9"/>
-            <w:bookmarkEnd w:id="69"/>
+            <w:bookmarkStart w:id="97" w:name="Check1_Copy_9"/>
+            <w:bookmarkStart w:id="98" w:name="Check1_Copy_9"/>
+            <w:bookmarkEnd w:id="98"/>
             <w:r>
               <w:rPr>
                 <w:rFonts w:cs="Arial" w:ascii="Arial" w:hAnsi="Arial"/>
@@ -7063,6 +7073,8 @@
               </w:rPr>
               <w:fldChar w:fldCharType="end"/>
             </w:r>
+            <w:bookmarkStart w:id="99" w:name="Check1_Copy_9"/>
+            <w:bookmarkEnd w:id="99"/>
             <w:r>
               <w:rPr>
                 <w:rFonts w:cs="Arial" w:ascii="Arial" w:hAnsi="Arial"/>
@@ -7101,9 +7113,9 @@
               </w:rPr>
               <w:fldChar w:fldCharType="separate"/>
             </w:r>
-            <w:bookmarkStart w:id="70" w:name="Check2_Copy_10"/>
-            <w:bookmarkStart w:id="71" w:name="Check2_Copy_10"/>
-            <w:bookmarkEnd w:id="71"/>
+            <w:bookmarkStart w:id="100" w:name="Check2_Copy_10"/>
+            <w:bookmarkStart w:id="101" w:name="Check2_Copy_10"/>
+            <w:bookmarkEnd w:id="101"/>
             <w:r>
               <w:rPr>
                 <w:rFonts w:cs="Arial" w:ascii="Arial" w:hAnsi="Arial"/>
@@ -7119,6 +7131,8 @@
               </w:rPr>
               <w:fldChar w:fldCharType="end"/>
             </w:r>
+            <w:bookmarkStart w:id="102" w:name="Check2_Copy_10"/>
+            <w:bookmarkEnd w:id="102"/>
             <w:r>
               <w:rPr>
                 <w:rFonts w:cs="Arial" w:ascii="Arial" w:hAnsi="Arial"/>
@@ -7134,7 +7148,7 @@
         <w:trPr/>
         <w:tc>
           <w:tcPr>
-            <w:tcW w:w="7400" w:type="dxa"/>
+            <w:tcW w:w="6992" w:type="dxa"/>
             <w:gridSpan w:val="3"/>
             <w:tcBorders/>
           </w:tcPr>
@@ -7171,7 +7185,7 @@
         </w:tc>
         <w:tc>
           <w:tcPr>
-            <w:tcW w:w="2255" w:type="dxa"/>
+            <w:tcW w:w="2663" w:type="dxa"/>
             <w:gridSpan w:val="5"/>
             <w:tcBorders/>
           </w:tcPr>
@@ -7220,9 +7234,9 @@
               </w:rPr>
               <w:fldChar w:fldCharType="separate"/>
             </w:r>
-            <w:bookmarkStart w:id="72" w:name="Check1_Copy_10"/>
-            <w:bookmarkStart w:id="73" w:name="Check1_Copy_10"/>
-            <w:bookmarkEnd w:id="73"/>
+            <w:bookmarkStart w:id="103" w:name="Check1_Copy_10"/>
+            <w:bookmarkStart w:id="104" w:name="Check1_Copy_10"/>
+            <w:bookmarkEnd w:id="104"/>
             <w:r>
               <w:rPr>
                 <w:rFonts w:cs="Arial" w:ascii="Arial" w:hAnsi="Arial"/>
@@ -7238,6 +7252,8 @@
               </w:rPr>
               <w:fldChar w:fldCharType="end"/>
             </w:r>
+            <w:bookmarkStart w:id="105" w:name="Check1_Copy_10"/>
+            <w:bookmarkEnd w:id="105"/>
             <w:r>
               <w:rPr>
                 <w:rFonts w:cs="Arial" w:ascii="Arial" w:hAnsi="Arial"/>
@@ -7276,9 +7292,9 @@
               </w:rPr>
               <w:fldChar w:fldCharType="separate"/>
             </w:r>
-            <w:bookmarkStart w:id="74" w:name="Check2_Copy_11"/>
-            <w:bookmarkStart w:id="75" w:name="Check2_Copy_11"/>
-            <w:bookmarkEnd w:id="75"/>
+            <w:bookmarkStart w:id="106" w:name="Check2_Copy_11"/>
+            <w:bookmarkStart w:id="107" w:name="Check2_Copy_11"/>
+            <w:bookmarkEnd w:id="107"/>
             <w:r>
               <w:rPr>
                 <w:rFonts w:cs="Arial" w:ascii="Arial" w:hAnsi="Arial"/>
@@ -7294,6 +7310,8 @@
               </w:rPr>
               <w:fldChar w:fldCharType="end"/>
             </w:r>
+            <w:bookmarkStart w:id="108" w:name="Check2_Copy_11"/>
+            <w:bookmarkEnd w:id="108"/>
             <w:r>
               <w:rPr>
                 <w:rFonts w:cs="Arial" w:ascii="Arial" w:hAnsi="Arial"/>
@@ -7309,7 +7327,7 @@
         <w:trPr/>
         <w:tc>
           <w:tcPr>
-            <w:tcW w:w="7400" w:type="dxa"/>
+            <w:tcW w:w="6992" w:type="dxa"/>
             <w:gridSpan w:val="3"/>
             <w:tcBorders/>
           </w:tcPr>
@@ -7363,7 +7381,7 @@
         </w:tc>
         <w:tc>
           <w:tcPr>
-            <w:tcW w:w="2255" w:type="dxa"/>
+            <w:tcW w:w="2663" w:type="dxa"/>
             <w:gridSpan w:val="5"/>
             <w:tcBorders/>
           </w:tcPr>
@@ -7412,9 +7430,9 @@
               </w:rPr>
               <w:fldChar w:fldCharType="separate"/>
             </w:r>
-            <w:bookmarkStart w:id="76" w:name="Check1_Copy_11"/>
-            <w:bookmarkStart w:id="77" w:name="Check1_Copy_11"/>
-            <w:bookmarkEnd w:id="77"/>
+            <w:bookmarkStart w:id="109" w:name="Check1_Copy_11"/>
+            <w:bookmarkStart w:id="110" w:name="Check1_Copy_11"/>
+            <w:bookmarkEnd w:id="110"/>
             <w:r>
               <w:rPr>
                 <w:rFonts w:cs="Arial" w:ascii="Arial" w:hAnsi="Arial"/>
@@ -7430,6 +7448,8 @@
               </w:rPr>
               <w:fldChar w:fldCharType="end"/>
             </w:r>
+            <w:bookmarkStart w:id="111" w:name="Check1_Copy_11"/>
+            <w:bookmarkEnd w:id="111"/>
             <w:r>
               <w:rPr>
                 <w:rFonts w:cs="Arial" w:ascii="Arial" w:hAnsi="Arial"/>
@@ -7468,9 +7488,9 @@
               </w:rPr>
               <w:fldChar w:fldCharType="separate"/>
             </w:r>
-            <w:bookmarkStart w:id="78" w:name="Check2_Copy_12"/>
-            <w:bookmarkStart w:id="79" w:name="Check2_Copy_12"/>
-            <w:bookmarkEnd w:id="79"/>
+            <w:bookmarkStart w:id="112" w:name="Check2_Copy_12"/>
+            <w:bookmarkStart w:id="113" w:name="Check2_Copy_12"/>
+            <w:bookmarkEnd w:id="113"/>
             <w:r>
               <w:rPr>
                 <w:rFonts w:cs="Arial" w:ascii="Arial" w:hAnsi="Arial"/>
@@ -7486,6 +7506,8 @@
               </w:rPr>
               <w:fldChar w:fldCharType="end"/>
             </w:r>
+            <w:bookmarkStart w:id="114" w:name="Check2_Copy_12"/>
+            <w:bookmarkEnd w:id="114"/>
             <w:r>
               <w:rPr>
                 <w:rFonts w:cs="Arial" w:ascii="Arial" w:hAnsi="Arial"/>
@@ -7501,7 +7523,7 @@
         <w:trPr/>
         <w:tc>
           <w:tcPr>
-            <w:tcW w:w="7400" w:type="dxa"/>
+            <w:tcW w:w="6992" w:type="dxa"/>
             <w:gridSpan w:val="3"/>
             <w:tcBorders/>
           </w:tcPr>
@@ -7569,7 +7591,7 @@
         </w:tc>
         <w:tc>
           <w:tcPr>
-            <w:tcW w:w="2255" w:type="dxa"/>
+            <w:tcW w:w="2663" w:type="dxa"/>
             <w:gridSpan w:val="5"/>
             <w:tcBorders/>
           </w:tcPr>
@@ -7618,9 +7640,9 @@
               </w:rPr>
               <w:fldChar w:fldCharType="separate"/>
             </w:r>
-            <w:bookmarkStart w:id="80" w:name="Bookmark_Copy_9"/>
-            <w:bookmarkStart w:id="81" w:name="Bookmark_Copy_9"/>
-            <w:bookmarkEnd w:id="81"/>
+            <w:bookmarkStart w:id="115" w:name="Bookmark_Copy_9"/>
+            <w:bookmarkStart w:id="116" w:name="Bookmark_Copy_9"/>
+            <w:bookmarkEnd w:id="116"/>
             <w:r>
               <w:rPr>
                 <w:rFonts w:cs="Arial" w:ascii="Arial" w:hAnsi="Arial"/>
@@ -7636,6 +7658,8 @@
               </w:rPr>
               <w:fldChar w:fldCharType="end"/>
             </w:r>
+            <w:bookmarkStart w:id="117" w:name="Bookmark_Copy_9"/>
+            <w:bookmarkEnd w:id="117"/>
             <w:r>
               <w:rPr>
                 <w:rFonts w:cs="Arial" w:ascii="Arial" w:hAnsi="Arial"/>
@@ -7674,9 +7698,9 @@
               </w:rPr>
               <w:fldChar w:fldCharType="separate"/>
             </w:r>
-            <w:bookmarkStart w:id="82" w:name="Check2_Copy_13"/>
-            <w:bookmarkStart w:id="83" w:name="Check2_Copy_13"/>
-            <w:bookmarkEnd w:id="83"/>
+            <w:bookmarkStart w:id="118" w:name="Check2_Copy_13"/>
+            <w:bookmarkStart w:id="119" w:name="Check2_Copy_13"/>
+            <w:bookmarkEnd w:id="119"/>
             <w:r>
               <w:rPr>
                 <w:rFonts w:cs="Arial" w:ascii="Arial" w:hAnsi="Arial"/>
@@ -7692,6 +7716,8 @@
               </w:rPr>
               <w:fldChar w:fldCharType="end"/>
             </w:r>
+            <w:bookmarkStart w:id="120" w:name="Check2_Copy_13"/>
+            <w:bookmarkEnd w:id="120"/>
             <w:r>
               <w:rPr>
                 <w:rFonts w:cs="Arial" w:ascii="Arial" w:hAnsi="Arial"/>
@@ -7772,9 +7798,9 @@
               </w:rPr>
               <w:fldChar w:fldCharType="separate"/>
             </w:r>
-            <w:bookmarkStart w:id="84" w:name="Bookmark_Copy_10"/>
-            <w:bookmarkStart w:id="85" w:name="Bookmark_Copy_10"/>
-            <w:bookmarkEnd w:id="85"/>
+            <w:bookmarkStart w:id="121" w:name="Bookmark_Copy_10"/>
+            <w:bookmarkStart w:id="122" w:name="Bookmark_Copy_10"/>
+            <w:bookmarkEnd w:id="122"/>
             <w:r>
               <w:rPr>
                 <w:rFonts w:cs="Arial" w:ascii="Arial" w:hAnsi="Arial"/>
@@ -7790,6 +7816,8 @@
               </w:rPr>
               <w:fldChar w:fldCharType="end"/>
             </w:r>
+            <w:bookmarkStart w:id="123" w:name="Bookmark_Copy_10"/>
+            <w:bookmarkEnd w:id="123"/>
             <w:r>
               <w:rPr>
                 <w:rFonts w:cs="Arial" w:ascii="Arial" w:hAnsi="Arial"/>
@@ -7828,9 +7856,9 @@
               </w:rPr>
               <w:fldChar w:fldCharType="separate"/>
             </w:r>
-            <w:bookmarkStart w:id="86" w:name="Bookmark_Copy_11"/>
-            <w:bookmarkStart w:id="87" w:name="Bookmark_Copy_11"/>
-            <w:bookmarkEnd w:id="87"/>
+            <w:bookmarkStart w:id="124" w:name="Bookmark_Copy_11"/>
+            <w:bookmarkStart w:id="125" w:name="Bookmark_Copy_11"/>
+            <w:bookmarkEnd w:id="125"/>
             <w:r>
               <w:rPr>
                 <w:rFonts w:cs="Arial" w:ascii="Arial" w:hAnsi="Arial"/>
@@ -7846,6 +7874,8 @@
               </w:rPr>
               <w:fldChar w:fldCharType="end"/>
             </w:r>
+            <w:bookmarkStart w:id="126" w:name="Bookmark_Copy_11"/>
+            <w:bookmarkEnd w:id="126"/>
             <w:r>
               <w:rPr>
                 <w:rFonts w:cs="Arial" w:ascii="Arial" w:hAnsi="Arial"/>
@@ -7888,7 +7918,7 @@
         </w:trPr>
         <w:tc>
           <w:tcPr>
-            <w:tcW w:w="7400" w:type="dxa"/>
+            <w:tcW w:w="6992" w:type="dxa"/>
             <w:gridSpan w:val="3"/>
             <w:tcBorders/>
           </w:tcPr>
@@ -7999,13 +8029,13 @@
                 <w:sz w:val="20"/>
                 <w:szCs w:val="20"/>
               </w:rPr>
-              <w:t xml:space="preserve">a data source collected previously by CSIRO for a purpose other than this research project </w:t>
+              <w:t>a data source collected previously by CSIRO for a purpose other than this research project</w:t>
             </w:r>
           </w:p>
         </w:tc>
         <w:tc>
           <w:tcPr>
-            <w:tcW w:w="2255" w:type="dxa"/>
+            <w:tcW w:w="2663" w:type="dxa"/>
             <w:gridSpan w:val="5"/>
             <w:tcBorders/>
           </w:tcPr>
@@ -8054,9 +8084,9 @@
               </w:rPr>
               <w:fldChar w:fldCharType="separate"/>
             </w:r>
-            <w:bookmarkStart w:id="88" w:name="Check1_Copy_12"/>
-            <w:bookmarkStart w:id="89" w:name="Check1_Copy_12"/>
-            <w:bookmarkEnd w:id="89"/>
+            <w:bookmarkStart w:id="127" w:name="Check1_Copy_12"/>
+            <w:bookmarkStart w:id="128" w:name="Check1_Copy_12"/>
+            <w:bookmarkEnd w:id="128"/>
             <w:r>
               <w:rPr>
                 <w:rFonts w:cs="Arial" w:ascii="Arial" w:hAnsi="Arial"/>
@@ -8072,6 +8102,8 @@
               </w:rPr>
               <w:fldChar w:fldCharType="end"/>
             </w:r>
+            <w:bookmarkStart w:id="129" w:name="Check1_Copy_12"/>
+            <w:bookmarkEnd w:id="129"/>
             <w:r>
               <w:rPr>
                 <w:rFonts w:cs="Arial" w:ascii="Arial" w:hAnsi="Arial"/>
@@ -8110,9 +8142,9 @@
               </w:rPr>
               <w:fldChar w:fldCharType="separate"/>
             </w:r>
-            <w:bookmarkStart w:id="90" w:name="Bookmark_Copy_12"/>
-            <w:bookmarkStart w:id="91" w:name="Bookmark_Copy_12"/>
-            <w:bookmarkEnd w:id="91"/>
+            <w:bookmarkStart w:id="130" w:name="Bookmark_Copy_12"/>
+            <w:bookmarkStart w:id="131" w:name="Bookmark_Copy_12"/>
+            <w:bookmarkEnd w:id="131"/>
             <w:r>
               <w:rPr>
                 <w:rFonts w:cs="Arial" w:ascii="Arial" w:hAnsi="Arial"/>
@@ -8128,6 +8160,8 @@
               </w:rPr>
               <w:fldChar w:fldCharType="end"/>
             </w:r>
+            <w:bookmarkStart w:id="132" w:name="Bookmark_Copy_12"/>
+            <w:bookmarkEnd w:id="132"/>
             <w:r>
               <w:rPr>
                 <w:rFonts w:cs="Arial" w:ascii="Arial" w:hAnsi="Arial"/>
@@ -8145,7 +8179,7 @@
         </w:trPr>
         <w:tc>
           <w:tcPr>
-            <w:tcW w:w="7337" w:type="dxa"/>
+            <w:tcW w:w="6932" w:type="dxa"/>
             <w:gridSpan w:val="2"/>
             <w:tcBorders/>
           </w:tcPr>
@@ -8169,7 +8203,7 @@
                 <w:szCs w:val="20"/>
               </w:rPr>
             </w:pPr>
-            <w:bookmarkStart w:id="92" w:name="_Hlk42503349"/>
+            <w:bookmarkStart w:id="133" w:name="_Hlk42503349"/>
             <w:r>
               <w:rPr>
                 <w:rFonts w:cs="Arial" w:ascii="Arial" w:hAnsi="Arial"/>
@@ -8197,12 +8231,12 @@
               </w:rPr>
               <w:t xml:space="preserve"> for further details)</w:t>
             </w:r>
-            <w:bookmarkEnd w:id="92"/>
+            <w:bookmarkEnd w:id="133"/>
           </w:p>
         </w:tc>
         <w:tc>
           <w:tcPr>
-            <w:tcW w:w="2255" w:type="dxa"/>
+            <w:tcW w:w="2487" w:type="dxa"/>
             <w:gridSpan w:val="5"/>
             <w:tcBorders/>
           </w:tcPr>
@@ -8251,9 +8285,9 @@
               </w:rPr>
               <w:fldChar w:fldCharType="separate"/>
             </w:r>
-            <w:bookmarkStart w:id="93" w:name="Check1_Copy_13"/>
-            <w:bookmarkStart w:id="94" w:name="Check1_Copy_13"/>
-            <w:bookmarkEnd w:id="94"/>
+            <w:bookmarkStart w:id="134" w:name="Check1_Copy_13"/>
+            <w:bookmarkStart w:id="135" w:name="Check1_Copy_13"/>
+            <w:bookmarkEnd w:id="135"/>
             <w:r>
               <w:rPr>
                 <w:rFonts w:cs="Arial" w:ascii="Arial" w:hAnsi="Arial"/>
@@ -8269,6 +8303,8 @@
               </w:rPr>
               <w:fldChar w:fldCharType="end"/>
             </w:r>
+            <w:bookmarkStart w:id="136" w:name="Check1_Copy_13"/>
+            <w:bookmarkEnd w:id="136"/>
             <w:r>
               <w:rPr>
                 <w:rFonts w:cs="Arial" w:ascii="Arial" w:hAnsi="Arial"/>
@@ -8307,9 +8343,9 @@
               </w:rPr>
               <w:fldChar w:fldCharType="separate"/>
             </w:r>
-            <w:bookmarkStart w:id="95" w:name="Bookmark_Copy_13"/>
-            <w:bookmarkStart w:id="96" w:name="Bookmark_Copy_13"/>
-            <w:bookmarkEnd w:id="96"/>
+            <w:bookmarkStart w:id="137" w:name="Bookmark_Copy_13"/>
+            <w:bookmarkStart w:id="138" w:name="Bookmark_Copy_13"/>
+            <w:bookmarkEnd w:id="138"/>
             <w:r>
               <w:rPr>
                 <w:rFonts w:cs="Arial" w:ascii="Arial" w:hAnsi="Arial"/>
@@ -8325,6 +8361,8 @@
               </w:rPr>
               <w:fldChar w:fldCharType="end"/>
             </w:r>
+            <w:bookmarkStart w:id="139" w:name="Bookmark_Copy_13"/>
+            <w:bookmarkEnd w:id="139"/>
             <w:r>
               <w:rPr>
                 <w:rFonts w:cs="Arial" w:ascii="Arial" w:hAnsi="Arial"/>
@@ -8337,7 +8375,7 @@
         </w:tc>
         <w:tc>
           <w:tcPr>
-            <w:tcW w:w="63" w:type="dxa"/>
+            <w:tcW w:w="236" w:type="dxa"/>
             <w:tcBorders/>
           </w:tcPr>
           <w:p>
@@ -8932,25 +8970,7 @@
           <w:szCs w:val="22"/>
           <w:u w:val="single"/>
         </w:rPr>
-        <w:t>  </w:t>
-      </w:r>
-      <w:r>
-        <w:rPr>
-          <w:rFonts w:cs="Arial" w:ascii="Arial" w:hAnsi="Arial"/>
-          <w:sz w:val="22"/>
-          <w:szCs w:val="22"/>
-          <w:u w:val="single"/>
-        </w:rPr>
-        <w:t>Scott Spillias</w:t>
-      </w:r>
-      <w:r>
-        <w:rPr>
-          <w:rFonts w:cs="Arial" w:ascii="Arial" w:hAnsi="Arial"/>
-          <w:sz w:val="22"/>
-          <w:szCs w:val="22"/>
-          <w:u w:val="single"/>
-        </w:rPr>
-        <w:t>                                               </w:t>
+        <w:t>  Scott Spillias                                               </w:t>
       </w:r>
       <w:r>
         <w:rPr>
@@ -9023,25 +9043,7 @@
           <w:szCs w:val="20"/>
           <w:u w:val="single"/>
         </w:rPr>
-        <w:t>   </w:t>
-      </w:r>
-      <w:r>
-        <w:rPr>
-          <w:rFonts w:cs="Arial" w:ascii="Arial" w:hAnsi="Arial"/>
-          <w:sz w:val="20"/>
-          <w:szCs w:val="20"/>
-          <w:u w:val="single"/>
-        </w:rPr>
-        <w:t>July 12, 2025</w:t>
-      </w:r>
-      <w:r>
-        <w:rPr>
-          <w:rFonts w:cs="Arial" w:ascii="Arial" w:hAnsi="Arial"/>
-          <w:sz w:val="20"/>
-          <w:szCs w:val="20"/>
-          <w:u w:val="single"/>
-        </w:rPr>
-        <w:t>  </w:t>
+        <w:t>   July 12, 2025  </w:t>
       </w:r>
       <w:r>
         <w:rPr>
@@ -9409,7 +9411,6 @@
       <w:sdt>
         <w:sdtPr>
           <w:id w:val="21315306"/>
-          <w:showingPlcHdr/>
           <w:picture/>
         </w:sdtPr>
         <w:sdtContent>
@@ -9424,9 +9425,9 @@
             <w:rPr/>
             <w:drawing>
               <wp:inline distT="0" distB="0" distL="0" distR="0">
-                <wp:extent cx="2638425" cy="247650"/>
+                <wp:extent cx="1714500" cy="1276350"/>
                 <wp:effectExtent l="0" t="0" r="0" b="0"/>
-                <wp:docPr id="6" name="Image2" descr=""/>
+                <wp:docPr id="6" name="Picture 1" descr=""/>
                 <wp:cNvGraphicFramePr>
                   <a:graphicFrameLocks xmlns:a="http://schemas.openxmlformats.org/drawingml/2006/main" noChangeAspect="1"/>
                 </wp:cNvGraphicFramePr>
@@ -9434,7 +9435,7 @@
                   <a:graphicData uri="http://schemas.openxmlformats.org/drawingml/2006/picture">
                     <pic:pic xmlns:pic="http://schemas.openxmlformats.org/drawingml/2006/picture">
                       <pic:nvPicPr>
-                        <pic:cNvPr id="6" name="Image2" descr=""/>
+                        <pic:cNvPr id="6" name="Picture 1" descr=""/>
                         <pic:cNvPicPr>
                           <a:picLocks noChangeAspect="1" noChangeArrowheads="1"/>
                         </pic:cNvPicPr>
@@ -9448,7 +9449,7 @@
                       <pic:spPr bwMode="auto">
                         <a:xfrm>
                           <a:off x="0" y="0"/>
-                          <a:ext cx="2638425" cy="247650"/>
+                          <a:ext cx="1714500" cy="1276350"/>
                         </a:xfrm>
                         <a:prstGeom prst="rect">
                           <a:avLst/>
@@ -9591,7 +9592,7 @@
           <w:szCs w:val="22"/>
           <w:u w:val="single"/>
         </w:rPr>
-        <w:t>                                                 </w:t>
+        <w:t>        Andrew Bissett               </w:t>
       </w:r>
       <w:r>
         <w:rPr>
@@ -9664,7 +9665,7 @@
           <w:szCs w:val="20"/>
           <w:u w:val="single"/>
         </w:rPr>
-        <w:t>     </w:t>
+        <w:t>   10/07/2025  </w:t>
       </w:r>
       <w:r>
         <w:rPr>
@@ -11416,6 +11417,7 @@
     <w:rsid w:val="00651c0a"/>
     <w:pPr>
       <w:widowControl/>
+      <w:suppressAutoHyphens w:val="true"/>
       <w:bidi w:val="0"/>
       <w:spacing w:before="0" w:after="0"/>
       <w:jc w:val="left"/>
@@ -11483,7 +11485,7 @@
       <w:bCs/>
     </w:rPr>
   </w:style>
-  <w:style w:type="paragraph" w:styleId="Heading">
+  <w:style w:type="paragraph" w:styleId="Heading" w:customStyle="1">
     <w:name w:val="Heading"/>
     <w:basedOn w:val="Normal"/>
     <w:next w:val="BodyText"/>
@@ -11526,11 +11528,9 @@
       <w:rFonts w:cs="Noto Sans Devanagari"/>
       <w:i/>
       <w:iCs/>
-      <w:sz w:val="24"/>
-      <w:szCs w:val="24"/>
     </w:rPr>
   </w:style>
-  <w:style w:type="paragraph" w:styleId="Index">
+  <w:style w:type="paragraph" w:styleId="Index" w:customStyle="1">
     <w:name w:val="Index"/>
     <w:basedOn w:val="Normal"/>
     <w:qFormat/>
@@ -11541,7 +11541,7 @@
       <w:rFonts w:cs="Noto Sans Devanagari"/>
     </w:rPr>
   </w:style>
-  <w:style w:type="paragraph" w:styleId="HeaderandFooter">
+  <w:style w:type="paragraph" w:styleId="HeaderandFooter" w:customStyle="1">
     <w:name w:val="Header and Footer"/>
     <w:basedOn w:val="Normal"/>
     <w:qFormat/>
@@ -11582,6 +11582,7 @@
     <w:rsid w:val="00d7431b"/>
     <w:pPr>
       <w:widowControl/>
+      <w:suppressAutoHyphens w:val="true"/>
       <w:bidi w:val="0"/>
       <w:spacing w:before="0" w:after="0"/>
       <w:jc w:val="left"/>
@@ -11635,6 +11636,7 @@
     <w:rsid w:val="00c71a57"/>
     <w:pPr>
       <w:widowControl/>
+      <w:suppressAutoHyphens w:val="true"/>
       <w:bidi w:val="0"/>
       <w:spacing w:before="0" w:after="0"/>
       <w:jc w:val="left"/>

</xml_diff>